<commit_message>
a big huge update! all the way to the end!
</commit_message>
<xml_diff>
--- a/docs/why-scotland-reconviction-rate-falling.docx
+++ b/docs/why-scotland-reconviction-rate-falling.docx
@@ -15,7 +15,7 @@
         <w:pStyle w:val="Subtitle"/>
       </w:pPr>
       <w:r>
-        <w:t xml:space="preserve">3009 words</w:t>
+        <w:t xml:space="preserve">-1 words</w:t>
       </w:r>
     </w:p>
     <w:p>
@@ -108,7 +108,7 @@
       </w:r>
     </w:p>
     <w:bookmarkEnd w:id="20"/>
-    <w:bookmarkStart w:id="29" w:name="part-one-the-crime-drop-in-scotland"/>
+    <w:bookmarkStart w:id="28" w:name="part-one-the-crime-drop-in-scotland"/>
     <w:p>
       <w:pPr>
         <w:pStyle w:val="Heading1"/>
@@ -213,32 +213,18 @@
       </w:r>
     </w:p>
     <w:bookmarkEnd w:id="26"/>
-    <w:bookmarkStart w:id="27" w:name="X567ac37c3fb4640a27747f0209fd96d36c0d8ac"/>
+    <w:bookmarkStart w:id="27" w:name="a-gap-in-the-crime-drop"/>
     <w:p>
       <w:pPr>
         <w:pStyle w:val="Heading2"/>
       </w:pPr>
       <w:r>
-        <w:t xml:space="preserve">The demographics of convictions are changing</w:t>
-      </w:r>
-    </w:p>
-    <w:bookmarkEnd w:id="27"/>
-    <w:bookmarkStart w:id="28" w:name="a-gap-in-the-crime-drop"/>
-    <w:p>
-      <w:pPr>
-        <w:pStyle w:val="Heading2"/>
-      </w:pPr>
-      <w:r>
         <w:t xml:space="preserve">A gap in the crime drop</w:t>
       </w:r>
     </w:p>
     <w:p>
       <w:pPr>
-        <w:pStyle w:val="Compact"/>
-        <w:numPr>
-          <w:ilvl w:val="0"/>
-          <w:numId w:val="1002"/>
-        </w:numPr>
+        <w:pStyle w:val="FirstParagraph"/>
       </w:pPr>
       <w:r>
         <w:t xml:space="preserve">There has been</w:t>
@@ -344,11 +330,7 @@
     </w:p>
     <w:p>
       <w:pPr>
-        <w:pStyle w:val="Compact"/>
-        <w:numPr>
-          <w:ilvl w:val="0"/>
-          <w:numId w:val="1002"/>
-        </w:numPr>
+        <w:pStyle w:val="BodyText"/>
       </w:pPr>
       <w:r>
         <w:t xml:space="preserve">Whilst many studies of the crime drop focus on describing change in recorded crime, victimization or conviction rates, an group of studies have focused on describing changes in the demographics of crime and use these descriptions to build explanations for why there is less crime now than in the past</w:t>
@@ -466,11 +448,7 @@
     </w:p>
     <w:p>
       <w:pPr>
-        <w:pStyle w:val="Compact"/>
-        <w:numPr>
-          <w:ilvl w:val="0"/>
-          <w:numId w:val="1002"/>
-        </w:numPr>
+        <w:pStyle w:val="BodyText"/>
       </w:pPr>
       <w:r>
         <w:t xml:space="preserve">However, with so much focus on the effort to understand - or debunk</w:t>
@@ -525,8 +503,8 @@
         <w:t xml:space="preserve">people who have been convicted. This matters because reconviction rates are used as performance measures of the criminal justice system.</w:t>
       </w:r>
     </w:p>
+    <w:bookmarkEnd w:id="27"/>
     <w:bookmarkEnd w:id="28"/>
-    <w:bookmarkEnd w:id="29"/>
     <w:bookmarkStart w:id="37" w:name="Xb296883489e261e813f061fa0a9a55232d77050"/>
     <w:p>
       <w:pPr>
@@ -542,7 +520,7 @@
         <w:t xml:space="preserve">‘Performance’</w:t>
       </w:r>
     </w:p>
-    <w:bookmarkStart w:id="33" w:name="X44dba6b1a29e01ded7ec1bcf9c77e63c2df653e"/>
+    <w:bookmarkStart w:id="32" w:name="X44dba6b1a29e01ded7ec1bcf9c77e63c2df653e"/>
     <w:p>
       <w:pPr>
         <w:pStyle w:val="Heading2"/>
@@ -560,18 +538,18 @@
           <wp:inline>
             <wp:extent cx="4620126" cy="3696101"/>
             <wp:effectExtent b="0" l="0" r="0" t="0"/>
-            <wp:docPr descr="" title="" id="31" name="Picture"/>
+            <wp:docPr descr="" title="" id="30" name="Picture"/>
             <a:graphic>
               <a:graphicData uri="http://schemas.openxmlformats.org/drawingml/2006/picture">
                 <pic:pic>
                   <pic:nvPicPr>
-                    <pic:cNvPr descr="why-scotland-reconviction-rate-falling_files/figure-docx/unnamed-chunk-3-1.png" id="32" name="Picture"/>
+                    <pic:cNvPr descr="why-scotland-reconviction-rate-falling_files/figure-docx/unnamed-chunk-3-1.png" id="31" name="Picture"/>
                     <pic:cNvPicPr>
                       <a:picLocks noChangeArrowheads="1" noChangeAspect="1"/>
                     </pic:cNvPicPr>
                   </pic:nvPicPr>
                   <pic:blipFill>
-                    <a:blip r:embed="rId30"/>
+                    <a:blip r:embed="rId29"/>
                     <a:stretch>
                       <a:fillRect/>
                     </a:stretch>
@@ -603,7 +581,7 @@
         <w:pStyle w:val="Compact"/>
         <w:numPr>
           <w:ilvl w:val="0"/>
-          <w:numId w:val="1003"/>
+          <w:numId w:val="1002"/>
         </w:numPr>
       </w:pPr>
       <w:r>
@@ -905,8 +883,8 @@
         <w:t xml:space="preserve">. Comparing reconviciton rates for 1995/96 and 2003/04 leads to the unexpected situtation where reconviction rates in Scotland increased for both men and women, but the overall reconviction rate stayed the same (see Table One). This puzzling situation is explained because of the increasing proportions of women as part of the overall reconvictions cohort. As women consistently had lower reconviction rates than men, the overall reconviction rate was pulled down as women made up a larger proportion of the reconviction cohort.</w:t>
       </w:r>
     </w:p>
-    <w:bookmarkEnd w:id="33"/>
-    <w:bookmarkStart w:id="34" w:name="X0051d0ac38d13b0578f04cd1ea7a019114d6af1"/>
+    <w:bookmarkEnd w:id="32"/>
+    <w:bookmarkStart w:id="33" w:name="X0051d0ac38d13b0578f04cd1ea7a019114d6af1"/>
     <w:p>
       <w:pPr>
         <w:pStyle w:val="Heading2"/>
@@ -1698,132 +1676,163 @@
         <w:t xml:space="preserve">(Kirkwood 2008, p9)</w:t>
       </w:r>
     </w:p>
+    <w:bookmarkEnd w:id="33"/>
+    <w:bookmarkStart w:id="34" w:name="Xc11ccbb771520a633a85a501a72977ce87d98d8"/>
+    <w:p>
+      <w:pPr>
+        <w:pStyle w:val="Heading2"/>
+      </w:pPr>
+      <w:r>
+        <w:t xml:space="preserve">Standardized reconviction rates as performance indicators</w:t>
+      </w:r>
+    </w:p>
+    <w:p>
+      <w:pPr>
+        <w:pStyle w:val="FirstParagraph"/>
+      </w:pPr>
+      <w:r>
+        <w:t xml:space="preserve">This compositional problem is well known in studies of reconviction rates, particularly those focused on measuring performance. The typical solution adopted is to come up with some counterfactual</w:t>
+      </w:r>
+      <w:r>
+        <w:t xml:space="preserve"> </w:t>
+      </w:r>
+      <w:r>
+        <w:t xml:space="preserve">‘standardized’</w:t>
+      </w:r>
+      <w:r>
+        <w:t xml:space="preserve"> </w:t>
+      </w:r>
+      <w:r>
+        <w:t xml:space="preserve">reconviction rate in order to facilitate comparisons across years when measuring performance</w:t>
+      </w:r>
+      <w:r>
+        <w:t xml:space="preserve"> </w:t>
+      </w:r>
+      <w:r>
+        <w:t xml:space="preserve">(Francis, Harman, and Humphreys 2005; Cunliffe and Shepherd 2007; Drake, Aos, and Barnoski 2010)</w:t>
+      </w:r>
+      <w:r>
+        <w:t xml:space="preserve">. The analysis by</w:t>
+      </w:r>
+      <w:r>
+        <w:t xml:space="preserve"> </w:t>
+      </w:r>
+      <w:r>
+        <w:t xml:space="preserve">Francis, Harman, and Humphreys (2005)</w:t>
+      </w:r>
+      <w:r>
+        <w:t xml:space="preserve"> </w:t>
+      </w:r>
+      <w:r>
+        <w:t xml:space="preserve">and</w:t>
+      </w:r>
+      <w:r>
+        <w:t xml:space="preserve"> </w:t>
+      </w:r>
+      <w:r>
+        <w:t xml:space="preserve">Cunliffe and Shepherd (2007)</w:t>
+      </w:r>
+      <w:r>
+        <w:t xml:space="preserve"> </w:t>
+      </w:r>
+      <w:r>
+        <w:t xml:space="preserve">provide good examples. In</w:t>
+      </w:r>
+      <w:r>
+        <w:t xml:space="preserve"> </w:t>
+      </w:r>
+      <w:r>
+        <w:t xml:space="preserve">Francis, Harman, and Humphreys (2005)</w:t>
+      </w:r>
+      <w:r>
+        <w:t xml:space="preserve">’s analysis historic data on a range of demographic, incident, sentence and criminal history are for people convicted in 1998, 1999 and 2000 are used to learn the statistical patterns between these characteristics and the probability that a person would be reconvicted in the next two years. Once learned, these patterns can be used to predict the levels of reconviction for those in new reconviction cohorts, provided the same variables are available, and these individual predictions can be aggregated to form an overall predicted reconviction rate.</w:t>
+      </w:r>
+      <w:r>
+        <w:t xml:space="preserve"> </w:t>
+      </w:r>
+      <w:r>
+        <w:t xml:space="preserve">Cunliffe and Shepherd (2007)</w:t>
+      </w:r>
+      <w:r>
+        <w:t xml:space="preserve">, who thank two of the authors of</w:t>
+      </w:r>
+      <w:r>
+        <w:t xml:space="preserve"> </w:t>
+      </w:r>
+      <w:r>
+        <w:t xml:space="preserve">Francis, Harman, and Humphreys (2005)</w:t>
+      </w:r>
+      <w:r>
+        <w:t xml:space="preserve"> </w:t>
+      </w:r>
+      <w:r>
+        <w:t xml:space="preserve">in their report, use predicted reconviction rates estimated in a similar way to compare observed reconviction rates in 2004 to an estimated baseline from 2000 to identify whether a target reduction in the overall reconviction rate has been met.</w:t>
+      </w:r>
+    </w:p>
+    <w:p>
+      <w:pPr>
+        <w:pStyle w:val="BodyText"/>
+      </w:pPr>
+      <w:r>
+        <w:t xml:space="preserve">Two features of this approach are noteworthy. First, the comparisons are designed only to be conducted over the short term.</w:t>
+      </w:r>
+      <w:r>
+        <w:t xml:space="preserve"> </w:t>
+      </w:r>
+      <w:r>
+        <w:t xml:space="preserve">Francis, Harman, and Humphreys (2005)</w:t>
+      </w:r>
+      <w:r>
+        <w:t xml:space="preserve"> </w:t>
+      </w:r>
+      <w:r>
+        <w:t xml:space="preserve">say</w:t>
+      </w:r>
+      <w:r>
+        <w:t xml:space="preserve"> </w:t>
+      </w:r>
+      <w:r>
+        <w:t xml:space="preserve">“It is essential that these current predictor models be reviewed periodically … When sufficient time has passed to allow [changes in legislation and sentencing] to feed through the criminal justice system the reconviction predictor model should be remodelled based on the new data.”</w:t>
+      </w:r>
+      <w:r>
+        <w:t xml:space="preserve"> </w:t>
+      </w:r>
+      <w:r>
+        <w:t xml:space="preserve">The precludes examining the type of long-term demographic changes seen over the crime drop, and to date, no studies have assessed the extent to which these long-term demographic changes as reflected in the crime drop can influence aggregate performance measures. Second, These methods typically focus on whether the observed reconviction rate is higher or lower than the standardized rate - the methods do not directly assess the drivers of any change in the observed rate. Their aim is not to identify the relative importance of demographic changes versus change in</w:t>
+      </w:r>
+      <w:r>
+        <w:t xml:space="preserve"> </w:t>
+      </w:r>
+      <w:r>
+        <w:t xml:space="preserve">‘sub-group’</w:t>
+      </w:r>
+      <w:r>
+        <w:t xml:space="preserve"> </w:t>
+      </w:r>
+      <w:r>
+        <w:t xml:space="preserve">reconviction rates in producing change in the aggregate rate - it is only to provide a benchmark aggregate rate as a comparison. In this paper we present an alternative approach which allows us to describe the impact of long-term changes in demographics on the overall reconviciton rate in Scotland and to calculate the importance of this change on the trend in the aggregate reconviction rate.</w:t>
+      </w:r>
+    </w:p>
     <w:bookmarkEnd w:id="34"/>
-    <w:bookmarkStart w:id="35" w:name="Xc11ccbb771520a633a85a501a72977ce87d98d8"/>
+    <w:bookmarkStart w:id="36" w:name="a-word-on-desistance"/>
     <w:p>
       <w:pPr>
         <w:pStyle w:val="Heading2"/>
       </w:pPr>
       <w:r>
-        <w:t xml:space="preserve">Standardized reconviction rates as performance indicators</w:t>
-      </w:r>
-    </w:p>
-    <w:p>
-      <w:pPr>
-        <w:numPr>
-          <w:ilvl w:val="0"/>
-          <w:numId w:val="1004"/>
-        </w:numPr>
-      </w:pPr>
-      <w:r>
-        <w:t xml:space="preserve">This compositional problem is well known, and typically what people do is come up with some counterfactual</w:t>
-      </w:r>
-      <w:r>
-        <w:t xml:space="preserve"> </w:t>
-      </w:r>
-      <w:r>
-        <w:t xml:space="preserve">‘standardized’</w:t>
-      </w:r>
-      <w:r>
-        <w:t xml:space="preserve"> </w:t>
-      </w:r>
-      <w:r>
-        <w:t xml:space="preserve">reconviction rate to facilitate comparisons across years when measuring performance</w:t>
-      </w:r>
-      <w:r>
-        <w:t xml:space="preserve"> </w:t>
-      </w:r>
-      <w:r>
-        <w:t xml:space="preserve">(Francis, Harman, and Humphreys 2005; Cunliffe and Shepherd 2007; Drake, Aos, and Barnoski 2010)</w:t>
-      </w:r>
-      <w:r>
-        <w:t xml:space="preserve"> </w:t>
-      </w:r>
-      <w:r>
-        <w:t xml:space="preserve">to correct for the problem of changing</w:t>
-      </w:r>
-      <w:r>
-        <w:t xml:space="preserve"> </w:t>
-      </w:r>
-      <w:r>
-        <w:t xml:space="preserve">‘offender mix’</w:t>
-      </w:r>
-    </w:p>
-    <w:p>
-      <w:pPr>
-        <w:numPr>
-          <w:ilvl w:val="0"/>
-          <w:numId w:val="1004"/>
-        </w:numPr>
-      </w:pPr>
-      <w:r>
-        <w:t xml:space="preserve">These methods typically focus on whether the observed reconviction rate is higher or lower than the standardized (read: made up with maths) rate</w:t>
-      </w:r>
-    </w:p>
-    <w:p>
-      <w:pPr>
-        <w:numPr>
-          <w:ilvl w:val="0"/>
-          <w:numId w:val="1004"/>
-        </w:numPr>
-      </w:pPr>
-      <w:r>
-        <w:t xml:space="preserve">These methods do not directly assess the drivers of any change in the observed rate - specifically the relative importance of demographic changes and change in</w:t>
-      </w:r>
-      <w:r>
-        <w:t xml:space="preserve"> </w:t>
-      </w:r>
-      <w:r>
-        <w:t xml:space="preserve">‘sub-group’</w:t>
-      </w:r>
-      <w:r>
-        <w:t xml:space="preserve"> </w:t>
-      </w:r>
-      <w:r>
-        <w:t xml:space="preserve">reconviction rates in producing change in the aggregate rate</w:t>
-      </w:r>
-    </w:p>
-    <w:p>
-      <w:pPr>
-        <w:numPr>
-          <w:ilvl w:val="0"/>
-          <w:numId w:val="1004"/>
-        </w:numPr>
-      </w:pPr>
-      <w:r>
-        <w:t xml:space="preserve">To date, no studies have assessed the extent to which these long-term demographic changes as reflected in the crime drop can influence aggregate performance measures</w:t>
-      </w:r>
-    </w:p>
-    <w:bookmarkEnd w:id="35"/>
-    <w:bookmarkStart w:id="36" w:name="a-word-on-desistance"/>
-    <w:p>
-      <w:pPr>
-        <w:pStyle w:val="Heading2"/>
-      </w:pPr>
-      <w:r>
         <w:t xml:space="preserve">A word on desistance</w:t>
       </w:r>
     </w:p>
     <w:p>
       <w:pPr>
-        <w:pStyle w:val="Compact"/>
-        <w:numPr>
-          <w:ilvl w:val="0"/>
-          <w:numId w:val="1005"/>
-        </w:numPr>
-      </w:pPr>
-      <w:r>
-        <w:t xml:space="preserve">There are also conceptual reasons why we might not want to use reconvictions as a performance measure</w:t>
-      </w:r>
-    </w:p>
-    <w:p>
-      <w:pPr>
-        <w:pStyle w:val="Compact"/>
-        <w:numPr>
-          <w:ilvl w:val="0"/>
-          <w:numId w:val="1005"/>
-        </w:numPr>
-      </w:pPr>
+        <w:pStyle w:val="FirstParagraph"/>
+      </w:pPr>
+      <w:r>
+        <w:t xml:space="preserve">Before outlining our method, it is worth pausing to discuss the conceptual limitations of reconviction as a performance measure. Many researchers have expressed discontent as the use of reconvictions indicators.</w:t>
+      </w:r>
+      <w:r>
+        <w:t xml:space="preserve"> </w:t>
+      </w:r>
       <w:r>
         <w:t xml:space="preserve">Klingele (2019)</w:t>
       </w:r>
@@ -1843,7 +1852,43 @@
         <w:t xml:space="preserve"> </w:t>
       </w:r>
       <w:r>
-        <w:t xml:space="preserve">instead of a binary reconviction measure, see</w:t>
+        <w:t xml:space="preserve">instead of a binary reconviction measure, arguing that a binary measure of whether a person was reconvicted or not may hide important signs that a person is moving away from offending; instead we should use measures such as</w:t>
+      </w:r>
+      <w:r>
+        <w:t xml:space="preserve"> </w:t>
+      </w:r>
+      <w:r>
+        <w:t xml:space="preserve">“increasing intervals between offences”</w:t>
+      </w:r>
+      <w:r>
+        <w:t xml:space="preserve"> </w:t>
+      </w:r>
+      <w:r>
+        <w:t xml:space="preserve">or</w:t>
+      </w:r>
+      <w:r>
+        <w:t xml:space="preserve"> </w:t>
+      </w:r>
+      <w:r>
+        <w:t xml:space="preserve">“patterns of de-escalating behaviour”</w:t>
+      </w:r>
+      <w:r>
+        <w:t xml:space="preserve"> </w:t>
+      </w:r>
+      <w:r>
+        <w:t xml:space="preserve">and replace crude indicators with more nuanced quantification of desistance. Using more complicated indicators of</w:t>
+      </w:r>
+      <w:r>
+        <w:t xml:space="preserve"> </w:t>
+      </w:r>
+      <w:r>
+        <w:t xml:space="preserve">‘desistance’</w:t>
+      </w:r>
+      <w:r>
+        <w:t xml:space="preserve"> </w:t>
+      </w:r>
+      <w:r>
+        <w:t xml:space="preserve">could also be challenged on conceptual grounds given that many articulations definitions of desistance have been proposed (see e.g.</w:t>
       </w:r>
       <w:r>
         <w:t xml:space="preserve"> </w:t>
@@ -1852,34 +1897,43 @@
         <w:t xml:space="preserve">Weaver (2019)</w:t>
       </w:r>
       <w:r>
-        <w:t xml:space="preserve"> </w:t>
-      </w:r>
-      <w:r>
-        <w:t xml:space="preserve">and</w:t>
-      </w:r>
-      <w:r>
-        <w:t xml:space="preserve"> </w:t>
-      </w:r>
-      <w:r>
-        <w:t xml:space="preserve">Maruna (2025)</w:t>
-      </w:r>
-      <w:r>
-        <w:t xml:space="preserve"> </w:t>
-      </w:r>
-      <w:r>
-        <w:t xml:space="preserve">for more conceptual critiques)</w:t>
-      </w:r>
-    </w:p>
-    <w:p>
-      <w:pPr>
-        <w:pStyle w:val="Compact"/>
-        <w:numPr>
-          <w:ilvl w:val="0"/>
-          <w:numId w:val="1005"/>
-        </w:numPr>
-      </w:pPr>
-      <w:r>
-        <w:t xml:space="preserve">But this isn’t so relevant for our concerns here - the same statistical distortion would occur regardless of the outcome measure used[^Making some assumptions that I’d be happy to discuss in the questions if people are interested!]</w:t>
+        <w:t xml:space="preserve">), including visions of desistance as a</w:t>
+      </w:r>
+      <w:r>
+        <w:t xml:space="preserve"> </w:t>
+      </w:r>
+      <w:r>
+        <w:t xml:space="preserve">‘social movement’</w:t>
+      </w:r>
+      <w:r>
+        <w:t xml:space="preserve"> </w:t>
+      </w:r>
+      <w:r>
+        <w:t xml:space="preserve">(Maruna 2025)</w:t>
+      </w:r>
+      <w:r>
+        <w:t xml:space="preserve"> </w:t>
+      </w:r>
+      <w:r>
+        <w:t xml:space="preserve">rather than something individual focused, as would be the case for</w:t>
+      </w:r>
+      <w:r>
+        <w:t xml:space="preserve"> </w:t>
+      </w:r>
+      <w:r>
+        <w:t xml:space="preserve">Klingele (2019)</w:t>
+      </w:r>
+      <w:r>
+        <w:t xml:space="preserve">. However, these definition disagreements are not so relevant for our concerns here - the same statistical distortion due to amalgamation bias would occur regardless of the outcome measure used</w:t>
+      </w:r>
+      <w:r>
+        <w:rPr>
+          <w:rStyle w:val="FootnoteReference"/>
+        </w:rPr>
+        <w:footnoteReference w:id="35"/>
+      </w:r>
+      <w:r>
+        <w:t xml:space="preserve">.</w:t>
       </w:r>
     </w:p>
     <w:bookmarkEnd w:id="36"/>
@@ -1904,38 +1958,40 @@
     </w:p>
     <w:p>
       <w:pPr>
-        <w:pStyle w:val="Compact"/>
-        <w:numPr>
-          <w:ilvl w:val="0"/>
-          <w:numId w:val="1006"/>
-        </w:numPr>
-      </w:pPr>
-      <w:r>
-        <w:t xml:space="preserve">The methods of standardization and decomposition can separate out changes in the reconviction rate that are due to demographic change from those due to change in the underlying reconviction rate for different age groups</w:t>
-      </w:r>
-    </w:p>
-    <w:p>
-      <w:pPr>
-        <w:pStyle w:val="Compact"/>
-        <w:numPr>
-          <w:ilvl w:val="0"/>
-          <w:numId w:val="1006"/>
-        </w:numPr>
-      </w:pPr>
-      <w:r>
-        <w:t xml:space="preserve">Standardization and decomposition can also separate out the relative importance of different factors in driving aggregate change (e.g. age and sex)</w:t>
-      </w:r>
-    </w:p>
-    <w:p>
-      <w:pPr>
-        <w:pStyle w:val="Compact"/>
-        <w:numPr>
-          <w:ilvl w:val="0"/>
-          <w:numId w:val="1006"/>
-        </w:numPr>
-      </w:pPr>
-      <w:r>
-        <w:t xml:space="preserve">Previous regression-based approaches</w:t>
+        <w:pStyle w:val="FirstParagraph"/>
+      </w:pPr>
+      <w:r>
+        <w:t xml:space="preserve">In contrast to the regression modelling approach used by</w:t>
+      </w:r>
+      <w:r>
+        <w:t xml:space="preserve"> </w:t>
+      </w:r>
+      <w:r>
+        <w:t xml:space="preserve">Francis, Harman, and Humphreys (2005)</w:t>
+      </w:r>
+      <w:r>
+        <w:t xml:space="preserve"> </w:t>
+      </w:r>
+      <w:r>
+        <w:t xml:space="preserve">and</w:t>
+      </w:r>
+      <w:r>
+        <w:t xml:space="preserve"> </w:t>
+      </w:r>
+      <w:r>
+        <w:t xml:space="preserve">Cunliffe and Shepherd (2007)</w:t>
+      </w:r>
+      <w:r>
+        <w:t xml:space="preserve">, an alternative set of methods have been used by demographers since the 1960s in order to make fair comparisons across countries in measures such as mortality rates and fertility rates</w:t>
+      </w:r>
+      <w:r>
+        <w:t xml:space="preserve"> </w:t>
+      </w:r>
+      <w:r>
+        <w:t xml:space="preserve">(Kitagawa 1964)</w:t>
+      </w:r>
+      <w:r>
+        <w:t xml:space="preserve">, and to identify how much differences in observed rates are due to morality or fertility per se and how much is due to changes in the underlying demographics of countries. Applied here, these methods of standardization and decomposition can separate out changes in the reconviction rate that are due to demographic change seen over the period of the crime drop from those due to change in the underlying reconviction rate for different population groups. Standardization and decomposition can also separate out the relative importance of different factors in driving aggregate change (e.g. age and sex) over time. In contrast to previous regression-based approaches</w:t>
       </w:r>
       <w:r>
         <w:t xml:space="preserve"> </w:t>
@@ -1944,10 +2000,7 @@
         <w:t xml:space="preserve">(Francis, Harman, and Humphreys 2005; Cunliffe and Shepherd 2007; Drake, Aos, and Barnoski 2010)</w:t>
       </w:r>
       <w:r>
-        <w:t xml:space="preserve"> </w:t>
-      </w:r>
-      <w:r>
-        <w:t xml:space="preserve">to correct for the problem of changing</w:t>
+        <w:t xml:space="preserve">, which can correct for the issue of changing</w:t>
       </w:r>
       <w:r>
         <w:t xml:space="preserve"> </w:t>
@@ -1959,19 +2012,294 @@
         <w:t xml:space="preserve"> </w:t>
       </w:r>
       <w:r>
-        <w:t xml:space="preserve">can perform this standardization part, but don’t focus on the decomposition part</w:t>
-      </w:r>
-    </w:p>
-    <w:p>
-      <w:pPr>
-        <w:pStyle w:val="Compact"/>
-        <w:numPr>
-          <w:ilvl w:val="0"/>
-          <w:numId w:val="1006"/>
-        </w:numPr>
-      </w:pPr>
-      <w:r>
-        <w:t xml:space="preserve">We illustrate this approach using the standardization and decomposition methods described by</w:t>
+        <w:t xml:space="preserve">can perform standardization, but cannot easily decompose differences in reconviction rates in different years into the effects of demographic change and change in sub-group reconviction rates. Doing so allows us to calculate what proportion of change in the overall reconviction rate over time is due to</w:t>
+      </w:r>
+      <w:r>
+        <w:t xml:space="preserve"> </w:t>
+      </w:r>
+      <w:r>
+        <w:t xml:space="preserve">‘actual’</w:t>
+      </w:r>
+      <w:r>
+        <w:t xml:space="preserve"> </w:t>
+      </w:r>
+      <w:r>
+        <w:t xml:space="preserve">changes in reconviction rates amongst different demographic groups, and how much is due to the changing mix of demographic groups over time. Taking Scotland as a case study of the crime drop drop, this gives us the research question the rest of this paper answers: how much of the change in the overall reconviction rate in Scotland between 2004 and 2022 is attributable to changing demographics?</w:t>
+      </w:r>
+    </w:p>
+    <w:bookmarkEnd w:id="38"/>
+    <w:bookmarkEnd w:id="39"/>
+    <w:bookmarkStart w:id="44" w:name="research-design"/>
+    <w:p>
+      <w:pPr>
+        <w:pStyle w:val="Heading1"/>
+      </w:pPr>
+      <w:r>
+        <w:t xml:space="preserve">Research design</w:t>
+      </w:r>
+    </w:p>
+    <w:bookmarkStart w:id="41" w:name="data"/>
+    <w:p>
+      <w:pPr>
+        <w:pStyle w:val="Heading2"/>
+      </w:pPr>
+      <w:r>
+        <w:t xml:space="preserve">Data</w:t>
+      </w:r>
+    </w:p>
+    <w:p>
+      <w:pPr>
+        <w:pStyle w:val="FirstParagraph"/>
+      </w:pPr>
+      <w:r>
+        <w:t xml:space="preserve">In this paper we analyse data from Scottish</w:t>
+      </w:r>
+      <w:r>
+        <w:t xml:space="preserve"> </w:t>
+      </w:r>
+      <w:r>
+        <w:t xml:space="preserve">‘reconviciton cohorts’</w:t>
+      </w:r>
+      <w:r>
+        <w:t xml:space="preserve"> </w:t>
+      </w:r>
+      <w:r>
+        <w:t xml:space="preserve">between 2004/25-2020/21.</w:t>
+      </w:r>
+    </w:p>
+    <w:p>
+      <w:pPr>
+        <w:pStyle w:val="BodyText"/>
+      </w:pPr>
+      <w:r>
+        <w:t xml:space="preserve">// we can actually get back to 1997/98 from earlier reports see</w:t>
+      </w:r>
+      <w:r>
+        <w:t xml:space="preserve"> </w:t>
+      </w:r>
+      <w:hyperlink r:id="rId40">
+        <w:r>
+          <w:rPr>
+            <w:rStyle w:val="Hyperlink"/>
+          </w:rPr>
+          <w:t xml:space="preserve">https://www.gov.scot/publications/reconviction-rates-scotland-2018-19-offender-cohort/documents/</w:t>
+        </w:r>
+      </w:hyperlink>
+    </w:p>
+    <w:p>
+      <w:pPr>
+        <w:pStyle w:val="BodyText"/>
+      </w:pPr>
+      <w:r>
+        <w:t xml:space="preserve">A reconviction cohort is</w:t>
+      </w:r>
+      <w:r>
+        <w:t xml:space="preserve"> </w:t>
+      </w:r>
+      <w:r>
+        <w:t xml:space="preserve">“all offenders who either received a non-custodial conviction or were released from a custodial sentence in a given financial year, from the 1st April to the 31st March the following year”</w:t>
+      </w:r>
+      <w:r>
+        <w:t xml:space="preserve"> </w:t>
+      </w:r>
+      <w:r>
+        <w:t xml:space="preserve">(Scottish Government 2024, p40)</w:t>
+      </w:r>
+      <w:r>
+        <w:t xml:space="preserve">. These data are made available by Scottish Government as part of their Reconvictions Bulletin</w:t>
+      </w:r>
+      <w:r>
+        <w:t xml:space="preserve"> </w:t>
+      </w:r>
+      <w:r>
+        <w:t xml:space="preserve">(Scottish Government 2024)</w:t>
+      </w:r>
+      <w:r>
+        <w:t xml:space="preserve">. The reason we focus on these time points is pragmatic: these are the data that are made available with consistently-coded data on demographics (see below), and they offer enough coverage to be able to analyse change over time over a long time period. However, there is nothing particularly special about these time points, and the same approach would work for other time periods and other characteristics. These period exclude the first decade of the crime drop in Scotland through the 1990s, where falls in overall convictions in Scotland showed a different demographic profile to the falls seen from the mid-2000s to early 2010s</w:t>
+      </w:r>
+      <w:r>
+        <w:t xml:space="preserve"> </w:t>
+      </w:r>
+      <w:r>
+        <w:t xml:space="preserve">(Matthews and Minton 2018a)</w:t>
+      </w:r>
+      <w:r>
+        <w:t xml:space="preserve">. There is also some preliminary evidence that Scotland might be an extreme case here with larger demographic changes than in other countries</w:t>
+      </w:r>
+      <w:r>
+        <w:t xml:space="preserve"> </w:t>
+      </w:r>
+      <w:r>
+        <w:t xml:space="preserve">(Matthews 2023)</w:t>
+      </w:r>
+      <w:r>
+        <w:t xml:space="preserve">. As a result, the substantive results of this study may not generalize to other jurisdictions or time periods.</w:t>
+      </w:r>
+    </w:p>
+    <w:p>
+      <w:pPr>
+        <w:pStyle w:val="BodyText"/>
+      </w:pPr>
+      <w:r>
+        <w:t xml:space="preserve">// supplementary analysis - look at 2007/08?</w:t>
+      </w:r>
+    </w:p>
+    <w:bookmarkEnd w:id="41"/>
+    <w:bookmarkStart w:id="42" w:name="measures"/>
+    <w:p>
+      <w:pPr>
+        <w:pStyle w:val="Heading2"/>
+      </w:pPr>
+      <w:r>
+        <w:t xml:space="preserve">Measures</w:t>
+      </w:r>
+    </w:p>
+    <w:p>
+      <w:pPr>
+        <w:pStyle w:val="FirstParagraph"/>
+      </w:pPr>
+      <w:r>
+        <w:t xml:space="preserve">Our measure of reconviction is the standard measure used by SCottish government - the one-year reconviciton rate. This is defined as the proportion of people in reconviction cohort</w:t>
+      </w:r>
+      <w:r>
+        <w:t xml:space="preserve"> </w:t>
+      </w:r>
+      <w:r>
+        <w:t xml:space="preserve">“who were reconvicted one or more times by a court within [one year] from the date of the index conviction”</w:t>
+      </w:r>
+      <w:r>
+        <w:t xml:space="preserve"> </w:t>
+      </w:r>
+      <w:r>
+        <w:t xml:space="preserve">(Scottish Government 2024, p10)</w:t>
+      </w:r>
+      <w:r>
+        <w:t xml:space="preserve">. We use this method for sake of comparison with the published statistics - as above the demographic changes are unlikely to be affected by the choice of a particular outcome measure for reconviction, whether it be the one year reconviction rate, two year reconviction rate or average number of reconvictions per member of the cohort.</w:t>
+      </w:r>
+    </w:p>
+    <w:p>
+      <w:pPr>
+        <w:pStyle w:val="BodyText"/>
+      </w:pPr>
+      <w:r>
+        <w:t xml:space="preserve">We decompose the overall reconviction rate by age and sex. Age has a long-standing relationship with criminal conviction in the Global North</w:t>
+      </w:r>
+      <w:r>
+        <w:t xml:space="preserve"> </w:t>
+      </w:r>
+      <w:r>
+        <w:t xml:space="preserve">(Steffensmeier, Slepicka, and Schwartz 2025)</w:t>
+      </w:r>
+      <w:r>
+        <w:t xml:space="preserve">, including in Scotland</w:t>
+      </w:r>
+      <w:r>
+        <w:t xml:space="preserve"> </w:t>
+      </w:r>
+      <w:r>
+        <w:t xml:space="preserve">(Matthews and Minton 2018a)</w:t>
+      </w:r>
+      <w:r>
+        <w:t xml:space="preserve">. In this analysis we measure age at the time of sentencing using the following groups: Under 21, 21 to 25, 26 to 30, 31 to 40, over 40. These are the age bands that are made available in the data provided by Scottish Government, with smaller age bands for younger ages to reflect the typical age distribution of people convicted in Scotland (i.e. more younger people). Using age bands can lead to a form of measurement error in the analysis known as</w:t>
+      </w:r>
+      <w:r>
+        <w:t xml:space="preserve"> </w:t>
+      </w:r>
+      <w:r>
+        <w:t xml:space="preserve">‘age aggregation bias’</w:t>
+      </w:r>
+      <w:r>
+        <w:t xml:space="preserve"> </w:t>
+      </w:r>
+      <w:r>
+        <w:t xml:space="preserve">(Gelman and Auerbach 2016)</w:t>
+      </w:r>
+      <w:r>
+        <w:t xml:space="preserve"> </w:t>
+      </w:r>
+      <w:r>
+        <w:t xml:space="preserve">where the age distribution</w:t>
+      </w:r>
+      <w:r>
+        <w:t xml:space="preserve"> </w:t>
+      </w:r>
+      <w:r>
+        <w:rPr>
+          <w:i/>
+          <w:iCs/>
+        </w:rPr>
+        <w:t xml:space="preserve">within</w:t>
+      </w:r>
+      <w:r>
+        <w:t xml:space="preserve"> </w:t>
+      </w:r>
+      <w:r>
+        <w:t xml:space="preserve">age bands may change over time with underlying demographic changes. However this is a limitation that we cannot resolve given the data currently available.</w:t>
+      </w:r>
+    </w:p>
+    <w:p>
+      <w:pPr>
+        <w:pStyle w:val="BodyText"/>
+      </w:pPr>
+      <w:r>
+        <w:t xml:space="preserve">In the reconvictions data provided sex is measured as male or female, and so we also use this classification.</w:t>
+      </w:r>
+      <w:r>
+        <w:t xml:space="preserve"> </w:t>
+      </w:r>
+      <w:r>
+        <w:t xml:space="preserve">(Kirkwood 2008)</w:t>
+      </w:r>
+      <w:r>
+        <w:t xml:space="preserve"> </w:t>
+      </w:r>
+      <w:r>
+        <w:t xml:space="preserve">demonstrated the potential impacts of changes in the mix of men and women making up reconviction cohorts on the overall reconviction rate, and</w:t>
+      </w:r>
+      <w:r>
+        <w:t xml:space="preserve"> </w:t>
+      </w:r>
+      <w:r>
+        <w:t xml:space="preserve">(Matthews and Minton 2018a)</w:t>
+      </w:r>
+      <w:r>
+        <w:t xml:space="preserve"> </w:t>
+      </w:r>
+      <w:r>
+        <w:t xml:space="preserve">showed that men and women in Scotland showed different conviction trends over the first period of the crime drop - although similar trends in the period 2007 onwards. Sex is</w:t>
+      </w:r>
+      <w:r>
+        <w:t xml:space="preserve"> </w:t>
+      </w:r>
+      <w:r>
+        <w:t xml:space="preserve">“generally based on how a person presents and is recorded when a person’s details are entered into the [Criminal Histories System]. It is recorded for operational purposes, such as requirements for searching”</w:t>
+      </w:r>
+      <w:r>
+        <w:t xml:space="preserve"> </w:t>
+      </w:r>
+      <w:r>
+        <w:t xml:space="preserve">(Scottish Government 2024, p44)</w:t>
+      </w:r>
+      <w:r>
+        <w:t xml:space="preserve">.</w:t>
+      </w:r>
+    </w:p>
+    <w:bookmarkEnd w:id="42"/>
+    <w:bookmarkStart w:id="43" w:name="method"/>
+    <w:p>
+      <w:pPr>
+        <w:pStyle w:val="Heading2"/>
+      </w:pPr>
+      <w:r>
+        <w:t xml:space="preserve">Method</w:t>
+      </w:r>
+    </w:p>
+    <w:p>
+      <w:pPr>
+        <w:pStyle w:val="FirstParagraph"/>
+      </w:pPr>
+      <w:r>
+        <w:t xml:space="preserve">First we use descriptive statistics to chart change over time in the one-year reconviction rate for each age and sex group. We then show the change over time in the relative sizes of the different age and sex groups. Follow these descriptive statistics by presenting the results of a standardization and decomposition analysis which shows what the reconviction rate in Scotland would have been had their only been change in the age structure of the reconviction cohorts, sex structure of the reconviction cohorts and reconviction rates in the reconviction cohorts. Finally, we calculate what percentage of the change in the reconviction rate between 2004/05 and 2021/22 reconviction cohorts is attributable to changes in age structure, sex structure, and reconviction prevalence. For the standardization and decomposition we use the methods described by</w:t>
       </w:r>
       <w:r>
         <w:t xml:space="preserve"> </w:t>
@@ -2007,261 +2335,7 @@
         <w:t xml:space="preserve">(King and Matthews 2025)</w:t>
       </w:r>
       <w:r>
-        <w:t xml:space="preserve"> </w:t>
-      </w:r>
-      <w:r>
-        <w:t xml:space="preserve">to Scottish reconvictions data from 2004-2022</w:t>
-      </w:r>
-    </w:p>
-    <w:bookmarkEnd w:id="38"/>
-    <w:bookmarkEnd w:id="39"/>
-    <w:bookmarkStart w:id="44" w:name="research-design"/>
-    <w:p>
-      <w:pPr>
-        <w:pStyle w:val="Heading1"/>
-      </w:pPr>
-      <w:r>
-        <w:t xml:space="preserve">Research design</w:t>
-      </w:r>
-    </w:p>
-    <w:bookmarkStart w:id="40" w:name="research-question"/>
-    <w:p>
-      <w:pPr>
-        <w:pStyle w:val="Heading2"/>
-      </w:pPr>
-      <w:r>
-        <w:t xml:space="preserve">Research Question</w:t>
-      </w:r>
-    </w:p>
-    <w:p>
-      <w:pPr>
-        <w:pStyle w:val="Compact"/>
-        <w:numPr>
-          <w:ilvl w:val="0"/>
-          <w:numId w:val="1007"/>
-        </w:numPr>
-      </w:pPr>
-      <w:r>
-        <w:t xml:space="preserve">How much of the change in the overall reconviction rate in Scotland between 2004 and 2022 is attributable to changing demographics?</w:t>
-      </w:r>
-    </w:p>
-    <w:bookmarkEnd w:id="40"/>
-    <w:bookmarkStart w:id="41" w:name="data"/>
-    <w:p>
-      <w:pPr>
-        <w:pStyle w:val="Heading2"/>
-      </w:pPr>
-      <w:r>
-        <w:t xml:space="preserve">Data</w:t>
-      </w:r>
-    </w:p>
-    <w:p>
-      <w:pPr>
-        <w:numPr>
-          <w:ilvl w:val="0"/>
-          <w:numId w:val="1008"/>
-        </w:numPr>
-      </w:pPr>
-      <w:r>
-        <w:t xml:space="preserve">We analyse data from</w:t>
-      </w:r>
-      <w:r>
-        <w:t xml:space="preserve"> </w:t>
-      </w:r>
-      <w:r>
-        <w:t xml:space="preserve">‘reconviciton cohorts’</w:t>
-      </w:r>
-      <w:r>
-        <w:t xml:space="preserve"> </w:t>
-      </w:r>
-      <w:r>
-        <w:t xml:space="preserve">in Scotland between 2004-2020. These are made available by Scottish Government as part of their Reconvictions Bulletin</w:t>
-      </w:r>
-      <w:r>
-        <w:t xml:space="preserve"> </w:t>
-      </w:r>
-      <w:r>
-        <w:t xml:space="preserve">(Scottish Government 2024)</w:t>
-      </w:r>
-    </w:p>
-    <w:p>
-      <w:pPr>
-        <w:numPr>
-          <w:ilvl w:val="0"/>
-          <w:numId w:val="1008"/>
-        </w:numPr>
-      </w:pPr>
-      <w:r>
-        <w:t xml:space="preserve">A reconviction cohort is</w:t>
-      </w:r>
-      <w:r>
-        <w:t xml:space="preserve"> </w:t>
-      </w:r>
-      <w:r>
-        <w:t xml:space="preserve">“all offenders who either received a non-custodial conviction or were released from a custodial sentence in a given financial year, from the 1st April to the 31st March the following year”</w:t>
-      </w:r>
-      <w:r>
-        <w:t xml:space="preserve"> </w:t>
-      </w:r>
-      <w:r>
-        <w:t xml:space="preserve">(Scottish Government 2024, p40)</w:t>
-      </w:r>
-    </w:p>
-    <w:p>
-      <w:pPr>
-        <w:numPr>
-          <w:ilvl w:val="0"/>
-          <w:numId w:val="1008"/>
-        </w:numPr>
-      </w:pPr>
-      <w:r>
-        <w:t xml:space="preserve">There is nothing particularly special about these time points, and the same approach would work for other time periods and other characteristics</w:t>
-      </w:r>
-    </w:p>
-    <w:p>
-      <w:pPr>
-        <w:numPr>
-          <w:ilvl w:val="0"/>
-          <w:numId w:val="1008"/>
-        </w:numPr>
-      </w:pPr>
-      <w:r>
-        <w:t xml:space="preserve">Some evidence that Scotland might be an extreme case here with larger demographic changes than in other countries</w:t>
-      </w:r>
-      <w:r>
-        <w:t xml:space="preserve"> </w:t>
-      </w:r>
-      <w:r>
-        <w:t xml:space="preserve">(Matthews 2023)</w:t>
-      </w:r>
-    </w:p>
-    <w:bookmarkEnd w:id="41"/>
-    <w:bookmarkStart w:id="42" w:name="measures"/>
-    <w:p>
-      <w:pPr>
-        <w:pStyle w:val="Heading2"/>
-      </w:pPr>
-      <w:r>
-        <w:t xml:space="preserve">Measures</w:t>
-      </w:r>
-    </w:p>
-    <w:p>
-      <w:pPr>
-        <w:pStyle w:val="Compact"/>
-        <w:numPr>
-          <w:ilvl w:val="0"/>
-          <w:numId w:val="1009"/>
-        </w:numPr>
-      </w:pPr>
-      <w:r>
-        <w:t xml:space="preserve">“The reconviction rate is presented as the percentage of offenders in the cohort who were reconvicted one or more times by a court within a specified follow up period from the date of the index conviction. For most reconviction analyses in this bulletin, the follow-up period is one year,”</w:t>
-      </w:r>
-      <w:r>
-        <w:t xml:space="preserve"> </w:t>
-      </w:r>
-      <w:r>
-        <w:t xml:space="preserve">(Scottish Government 2024, p10)</w:t>
-      </w:r>
-    </w:p>
-    <w:p>
-      <w:pPr>
-        <w:pStyle w:val="Compact"/>
-        <w:numPr>
-          <w:ilvl w:val="0"/>
-          <w:numId w:val="1009"/>
-        </w:numPr>
-      </w:pPr>
-      <w:r>
-        <w:t xml:space="preserve">We decompose the overall reconviction rate by age and sex</w:t>
-      </w:r>
-    </w:p>
-    <w:p>
-      <w:pPr>
-        <w:pStyle w:val="Compact"/>
-        <w:numPr>
-          <w:ilvl w:val="0"/>
-          <w:numId w:val="1009"/>
-        </w:numPr>
-      </w:pPr>
-      <w:r>
-        <w:t xml:space="preserve">Age groups:</w:t>
-      </w:r>
-    </w:p>
-    <w:p>
-      <w:pPr>
-        <w:pStyle w:val="Compact"/>
-        <w:numPr>
-          <w:ilvl w:val="1"/>
-          <w:numId w:val="1010"/>
-        </w:numPr>
-      </w:pPr>
-      <w:r>
-        <w:t xml:space="preserve">Under 21, 21 to 25, 26 to 30, 31 to 40, over 40</w:t>
-      </w:r>
-    </w:p>
-    <w:p>
-      <w:pPr>
-        <w:pStyle w:val="Compact"/>
-        <w:numPr>
-          <w:ilvl w:val="0"/>
-          <w:numId w:val="1009"/>
-        </w:numPr>
-      </w:pPr>
-      <w:r>
-        <w:t xml:space="preserve">Sex:</w:t>
-      </w:r>
-    </w:p>
-    <w:p>
-      <w:pPr>
-        <w:pStyle w:val="Compact"/>
-        <w:numPr>
-          <w:ilvl w:val="1"/>
-          <w:numId w:val="1011"/>
-        </w:numPr>
-      </w:pPr>
-      <w:r>
-        <w:t xml:space="preserve">Male, female</w:t>
-      </w:r>
-    </w:p>
-    <w:p>
-      <w:pPr>
-        <w:pStyle w:val="FirstParagraph"/>
-      </w:pPr>
-      <w:r>
-        <w:t xml:space="preserve">Sex is</w:t>
-      </w:r>
-      <w:r>
-        <w:t xml:space="preserve"> </w:t>
-      </w:r>
-      <w:r>
-        <w:t xml:space="preserve">“generally based on how a person presents and is recorded when a person’s details are entered into the [Criminal Histories System]. It is recorded for operational purposes, such as requirements for searching”</w:t>
-      </w:r>
-      <w:r>
-        <w:t xml:space="preserve"> </w:t>
-      </w:r>
-      <w:r>
-        <w:t xml:space="preserve">(Scottish Government 2024, p44)</w:t>
-      </w:r>
-    </w:p>
-    <w:bookmarkEnd w:id="42"/>
-    <w:bookmarkStart w:id="43" w:name="method"/>
-    <w:p>
-      <w:pPr>
-        <w:pStyle w:val="Heading2"/>
-      </w:pPr>
-      <w:r>
-        <w:t xml:space="preserve">Method</w:t>
-      </w:r>
-    </w:p>
-    <w:p>
-      <w:pPr>
-        <w:numPr>
-          <w:ilvl w:val="0"/>
-          <w:numId w:val="1012"/>
-        </w:numPr>
-      </w:pPr>
-      <w:r>
-        <w:t xml:space="preserve">The</w:t>
+        <w:t xml:space="preserve">. The</w:t>
       </w:r>
       <w:r>
         <w:t xml:space="preserve"> </w:t>
@@ -2285,18 +2359,7 @@
         <w:t xml:space="preserve"> </w:t>
       </w:r>
       <w:r>
-        <w:t xml:space="preserve">in each comparison year if each year had the average demographic composition</w:t>
-      </w:r>
-    </w:p>
-    <w:p>
-      <w:pPr>
-        <w:numPr>
-          <w:ilvl w:val="0"/>
-          <w:numId w:val="1012"/>
-        </w:numPr>
-      </w:pPr>
-      <w:r>
-        <w:t xml:space="preserve">The differences between these</w:t>
+        <w:t xml:space="preserve">in each year if each year had the average demographic composition across all years included in the comparison. The differences between these</w:t>
       </w:r>
       <w:r>
         <w:t xml:space="preserve"> </w:t>
@@ -2308,7 +2371,25 @@
         <w:t xml:space="preserve"> </w:t>
       </w:r>
       <w:r>
-        <w:t xml:space="preserve">rates to the observed rates are then used to calculate how much of the change in the observed rate is due to changes in the underlying reconviction rates for each age group, and how much is due to the change in the mix of the age groups</w:t>
+        <w:t xml:space="preserve">rates to the observed rates are then used to calculate how much of the change in the observed rate is due to changes in the underlying reconviction rates for each age group, and how much is due to the change in the mix of the age groups. A brief introduction to the Das Gupta method and how it compares to other methods of decomposition is provided in</w:t>
+      </w:r>
+      <w:r>
+        <w:t xml:space="preserve"> </w:t>
+      </w:r>
+      <w:r>
+        <w:t xml:space="preserve">(King and Matthews 2025)</w:t>
+      </w:r>
+      <w:r>
+        <w:t xml:space="preserve">, with technical details available at</w:t>
+      </w:r>
+      <w:r>
+        <w:t xml:space="preserve"> </w:t>
+      </w:r>
+      <w:r>
+        <w:t xml:space="preserve">(Das Gupta 1993)</w:t>
+      </w:r>
+      <w:r>
+        <w:t xml:space="preserve">. This method is a general decomposition method which can be implemented to make comparisons both between small numbers of countries and for time-series comparisons as in our case, where we wish to compare reconviction rates in each year from 2004 to 2022. Because the reconviction rate is a simple outcome measure (it is just the proportion of the reconviction cohort subsequently convicted within a given year) more specialized treatments of decomposition for complex demographic outcomes such as life tables are not required. Unlike analysis based on a statistical model, decomposition results are calculated not estimated - there is no statistical uncertainty in the results, and so no requirement for p-values or statistical significance testing. However, it is possible to assess a plausible range of uncertainty in the analysis using bootstrapping, and in this analysis we present simulation intervals for the standardization and decomposition produced via bootstrapping. All code and data used in the analysis are available online at //insert link here.</w:t>
       </w:r>
     </w:p>
     <w:bookmarkEnd w:id="43"/>
@@ -2322,65 +2403,7 @@
         <w:t xml:space="preserve">Results</w:t>
       </w:r>
     </w:p>
-    <w:bookmarkStart w:id="45" w:name="results-1"/>
-    <w:p>
-      <w:pPr>
-        <w:pStyle w:val="Heading2"/>
-      </w:pPr>
-      <w:r>
-        <w:t xml:space="preserve">Results</w:t>
-      </w:r>
-    </w:p>
-    <w:p>
-      <w:pPr>
-        <w:pStyle w:val="Compact"/>
-        <w:numPr>
-          <w:ilvl w:val="0"/>
-          <w:numId w:val="1013"/>
-        </w:numPr>
-      </w:pPr>
-      <w:r>
-        <w:t xml:space="preserve">Change in reconviciton rate by age group</w:t>
-      </w:r>
-    </w:p>
-    <w:p>
-      <w:pPr>
-        <w:pStyle w:val="Compact"/>
-        <w:numPr>
-          <w:ilvl w:val="0"/>
-          <w:numId w:val="1013"/>
-        </w:numPr>
-      </w:pPr>
-      <w:r>
-        <w:t xml:space="preserve">Change in the relative sizes of age groups</w:t>
-      </w:r>
-    </w:p>
-    <w:p>
-      <w:pPr>
-        <w:pStyle w:val="Compact"/>
-        <w:numPr>
-          <w:ilvl w:val="0"/>
-          <w:numId w:val="1013"/>
-        </w:numPr>
-      </w:pPr>
-      <w:r>
-        <w:t xml:space="preserve">Time series standardized rates</w:t>
-      </w:r>
-    </w:p>
-    <w:p>
-      <w:pPr>
-        <w:pStyle w:val="Compact"/>
-        <w:numPr>
-          <w:ilvl w:val="0"/>
-          <w:numId w:val="1013"/>
-        </w:numPr>
-      </w:pPr>
-      <w:r>
-        <w:t xml:space="preserve">Decomposition of reconviction rates in 2004/05 and 2020/21</w:t>
-      </w:r>
-    </w:p>
-    <w:bookmarkEnd w:id="45"/>
-    <w:bookmarkStart w:id="49" w:name="change-in-reconviciton-rate-by-age-group"/>
+    <w:bookmarkStart w:id="48" w:name="change-in-reconviciton-rate-by-age-group"/>
     <w:p>
       <w:pPr>
         <w:pStyle w:val="Heading2"/>
@@ -2398,18 +2421,18 @@
           <wp:inline>
             <wp:extent cx="4620126" cy="3696101"/>
             <wp:effectExtent b="0" l="0" r="0" t="0"/>
-            <wp:docPr descr="" title="" id="47" name="Picture"/>
+            <wp:docPr descr="" title="" id="46" name="Picture"/>
             <a:graphic>
               <a:graphicData uri="http://schemas.openxmlformats.org/drawingml/2006/picture">
                 <pic:pic>
                   <pic:nvPicPr>
-                    <pic:cNvPr descr="why-scotland-reconviction-rate-falling_files/figure-docx/unnamed-chunk-5-1.png" id="48" name="Picture"/>
+                    <pic:cNvPr descr="why-scotland-reconviction-rate-falling_files/figure-docx/unnamed-chunk-5-1.png" id="47" name="Picture"/>
                     <pic:cNvPicPr>
                       <a:picLocks noChangeArrowheads="1" noChangeAspect="1"/>
                     </pic:cNvPicPr>
                   </pic:nvPicPr>
                   <pic:blipFill>
-                    <a:blip r:embed="rId46"/>
+                    <a:blip r:embed="rId45"/>
                     <a:stretch>
                       <a:fillRect/>
                     </a:stretch>
@@ -2436,8 +2459,16 @@
         </w:drawing>
       </w:r>
     </w:p>
-    <w:bookmarkEnd w:id="49"/>
-    <w:bookmarkStart w:id="53" w:name="X39b8bc068083a8f17298ca27d132edd0acc2e71"/>
+    <w:p>
+      <w:pPr>
+        <w:pStyle w:val="BodyText"/>
+      </w:pPr>
+      <w:r>
+        <w:t xml:space="preserve">Figure One shows the one-year reconviction rate for each age and sex group. Overall reconviction rates tend to be lowest for the oldest age group, with the over 40 group consistently having the lowest conviction rate over the period analysed. For men, at the start of the observation period those under 21 have the highest reconviction rate - but this group also shows the most marked decline in reconvictions. By the 2020/21 cohort the reconviction rate for the youngest men is very similar to the 21 to 25, 26 to 30 and 31 to 40 age groups. For women there is a less clear cut age pattern - women under 21 have lower reconviction rates than women age 21 to 25 and women age 26 to 30 in 2004/05, and have the second lowest (after women over age 40) in the 2020/21 cohort. In general, those with the highest reconviction rates in the earlier reconviction cohorts also show the largest declines in reconviction rates, meaning that the reconviction rates by age and sex are more similar for the 2020/21 reconviction cohorts than for the 2004/05 cohorts. // quantify this somehow?</w:t>
+      </w:r>
+    </w:p>
+    <w:bookmarkEnd w:id="48"/>
+    <w:bookmarkStart w:id="52" w:name="X39b8bc068083a8f17298ca27d132edd0acc2e71"/>
     <w:p>
       <w:pPr>
         <w:pStyle w:val="Heading2"/>
@@ -2455,18 +2486,18 @@
           <wp:inline>
             <wp:extent cx="4620126" cy="3696101"/>
             <wp:effectExtent b="0" l="0" r="0" t="0"/>
-            <wp:docPr descr="" title="" id="51" name="Picture"/>
+            <wp:docPr descr="" title="" id="50" name="Picture"/>
             <a:graphic>
               <a:graphicData uri="http://schemas.openxmlformats.org/drawingml/2006/picture">
                 <pic:pic>
                   <pic:nvPicPr>
-                    <pic:cNvPr descr="why-scotland-reconviction-rate-falling_files/figure-docx/unnamed-chunk-6-1.png" id="52" name="Picture"/>
+                    <pic:cNvPr descr="why-scotland-reconviction-rate-falling_files/figure-docx/unnamed-chunk-6-1.png" id="51" name="Picture"/>
                     <pic:cNvPicPr>
                       <a:picLocks noChangeArrowheads="1" noChangeAspect="1"/>
                     </pic:cNvPicPr>
                   </pic:nvPicPr>
                   <pic:blipFill>
-                    <a:blip r:embed="rId50"/>
+                    <a:blip r:embed="rId49"/>
                     <a:stretch>
                       <a:fillRect/>
                     </a:stretch>
@@ -2493,7 +2524,23 @@
         </w:drawing>
       </w:r>
     </w:p>
-    <w:bookmarkEnd w:id="53"/>
+    <w:p>
+      <w:pPr>
+        <w:pStyle w:val="BodyText"/>
+      </w:pPr>
+      <w:r>
+        <w:t xml:space="preserve">Figure Two shows the proportions of each age and sex combination comprising each reconviciton cohort. The proportions for men are shown in orange and those for women are shown in blue, and for both sexes ligher colours represent older people. Overall there is not much change in the mix of men and women in the reconviction cohorts. However, there is a substantial change in the age distribution of the cohorts. In the 2004/05 cohort men under 21 made up more than 20% people, down to less than 7% in the 2021/21 cohort. In contrast, men aged over 40 made up less than 13% of the 2004/05 cohort, but more than 25% of the 2020/21 cohort. The same pattern is seen for women but at a smaller scale - in the 2004/05 cohort women age under 21 made up around 3% of the cohort, down to around 1% of the 2020/21 cohort whilst women aged over 40 went from comprising around 2% of the 2004/05 cohort to 5% of the 2020/21 cohort.</w:t>
+      </w:r>
+    </w:p>
+    <w:p>
+      <w:pPr>
+        <w:pStyle w:val="BodyText"/>
+      </w:pPr>
+      <w:r>
+        <w:t xml:space="preserve">// put in tables here</w:t>
+      </w:r>
+    </w:p>
+    <w:bookmarkEnd w:id="52"/>
     <w:bookmarkStart w:id="57" w:name="changing-demographic-mix"/>
     <w:p>
       <w:pPr>
@@ -2512,18 +2559,18 @@
           <wp:inline>
             <wp:extent cx="4620126" cy="3696101"/>
             <wp:effectExtent b="0" l="0" r="0" t="0"/>
-            <wp:docPr descr="" title="" id="55" name="Picture"/>
+            <wp:docPr descr="" title="" id="54" name="Picture"/>
             <a:graphic>
               <a:graphicData uri="http://schemas.openxmlformats.org/drawingml/2006/picture">
                 <pic:pic>
                   <pic:nvPicPr>
-                    <pic:cNvPr descr="why-scotland-reconviction-rate-falling_files/figure-docx/unnamed-chunk-7-1.png" id="56" name="Picture"/>
+                    <pic:cNvPr descr="why-scotland-reconviction-rate-falling_files/figure-docx/unnamed-chunk-7-1.png" id="55" name="Picture"/>
                     <pic:cNvPicPr>
                       <a:picLocks noChangeArrowheads="1" noChangeAspect="1"/>
                     </pic:cNvPicPr>
                   </pic:nvPicPr>
                   <pic:blipFill>
-                    <a:blip r:embed="rId54"/>
+                    <a:blip r:embed="rId53"/>
                     <a:stretch>
                       <a:fillRect/>
                     </a:stretch>
@@ -2550,6 +2597,23 @@
         </w:drawing>
       </w:r>
     </w:p>
+    <w:p>
+      <w:pPr>
+        <w:pStyle w:val="BodyText"/>
+      </w:pPr>
+      <w:r>
+        <w:t xml:space="preserve">Figure Three combines shows standardized reconviction rates reflecting what reconviction rates in Scotland would have been, all else equal, if there was only change in, respectively, age structure, reconviction prevalence and sex structure</w:t>
+      </w:r>
+      <w:r>
+        <w:rPr>
+          <w:rStyle w:val="FootnoteReference"/>
+        </w:rPr>
+        <w:footnoteReference w:id="56"/>
+      </w:r>
+      <w:r>
+        <w:t xml:space="preserve">. The rightmost panel shows that reconviction rates would have changed very little if it was only sex structure that had changed between reconviction cohorts. The leftmost panel shows that if only age structure had changed then conviction rates would have fallen from just over 30% to around 28% from the 2004/05 to 2020/21 cohorts. This change is reasonably steady across the reconviction cohorts, with s a slight speak in the 2019/20 cohort - likely an effect of Covid. Reflecting the falls in age and sex group reconviction rates seen in Figure One, the middle panel shows that if only the prevalence of reconviction had changed then the aggregate reconviction rate would have fallen from around 31% in 2004/05 to just under 28% in the 2020/21 cohort. This trend is more jumpy than that for age-structure, with a sharp increase for the 2018/19 cohort and then a sharp drop for the 2019/20 cohort. The latter is presumably explained as an effect of Covid, and the reduced capacity of courts during the pandemic, although the increase in the reconviction rate for the 2018/19 cohort is unlikely to be affected by the pandemic as only a week an a half of the one-year follow-up period was affected by lockdown court closures .</w:t>
+      </w:r>
+    </w:p>
     <w:bookmarkEnd w:id="57"/>
     <w:bookmarkStart w:id="58" w:name="X47f238739149c0385c9745bc0692981de13c1d6"/>
     <w:p>
@@ -2672,7 +2736,7 @@
                 <w:rFonts w:ascii="Calibri" w:hAnsi="Calibri"/>
                 <w:sz w:val="20"/>
               </w:rPr>
-              <w:t xml:space="default">Year</w:t>
+              <w:t xml:space="default">Reconviction cohort</w:t>
             </w:r>
           </w:p>
         </w:tc>
@@ -3365,6 +3429,23 @@
         </w:tc>
       </w:tr>
     </w:tbl>
+    <w:p>
+      <w:pPr>
+        <w:pStyle w:val="FirstParagraph"/>
+      </w:pPr>
+      <w:r>
+        <w:t xml:space="preserve">Table One shows a decomposition of the effects of changes in age structure, sex structure and reconviction prevalence between the 2004/05 and 2020/21 reconviction cohorts. The first column shows the three standardized reconvictions rates and the observed/</w:t>
+      </w:r>
+      <w:r>
+        <w:t xml:space="preserve">‘crude’</w:t>
+      </w:r>
+      <w:r>
+        <w:t xml:space="preserve"> </w:t>
+      </w:r>
+      <w:r>
+        <w:t xml:space="preserve">reconviction rate for the 2004/05 conviction cohort, the second column shows the same rates for the 2020/21 cohort. The third column shows the difference between the standardized rates between the two chorots, and the last column expresses this difference as a percentage. It is this last column which shows the relative impact of the different factors on the overall reconviction rate in Scotland - almost half of the fall in the aggregate reconviction rate (49%) between the 2004/05 and 2020/21 cohorts is attributable to changes in the age structure of the reconviction cohorts. This is very close to the change attributable to falls in the age-sex-group reconviction rates itself (51%). The small changes in sex structure actually had a negligible impact on the overall reconviction rate.</w:t>
+      </w:r>
+    </w:p>
     <w:bookmarkEnd w:id="58"/>
     <w:bookmarkStart w:id="59" w:name="analysis"/>
     <w:p>
@@ -3380,7 +3461,7 @@
         <w:pStyle w:val="Compact"/>
         <w:numPr>
           <w:ilvl w:val="0"/>
-          <w:numId w:val="1014"/>
+          <w:numId w:val="1003"/>
         </w:numPr>
       </w:pPr>
       <w:r>
@@ -3392,7 +3473,7 @@
         <w:pStyle w:val="Compact"/>
         <w:numPr>
           <w:ilvl w:val="0"/>
-          <w:numId w:val="1014"/>
+          <w:numId w:val="1003"/>
         </w:numPr>
       </w:pPr>
       <w:r>
@@ -3404,7 +3485,7 @@
         <w:pStyle w:val="Compact"/>
         <w:numPr>
           <w:ilvl w:val="0"/>
-          <w:numId w:val="1014"/>
+          <w:numId w:val="1003"/>
         </w:numPr>
       </w:pPr>
       <w:r>
@@ -3416,7 +3497,7 @@
         <w:pStyle w:val="Compact"/>
         <w:numPr>
           <w:ilvl w:val="0"/>
-          <w:numId w:val="1014"/>
+          <w:numId w:val="1003"/>
         </w:numPr>
       </w:pPr>
       <w:r>
@@ -3438,7 +3519,7 @@
         <w:pStyle w:val="Compact"/>
         <w:numPr>
           <w:ilvl w:val="0"/>
-          <w:numId w:val="1015"/>
+          <w:numId w:val="1004"/>
         </w:numPr>
       </w:pPr>
       <w:r>
@@ -3463,7 +3544,7 @@
         <w:pStyle w:val="Compact"/>
         <w:numPr>
           <w:ilvl w:val="0"/>
-          <w:numId w:val="1015"/>
+          <w:numId w:val="1004"/>
         </w:numPr>
       </w:pPr>
       <w:r>
@@ -3475,7 +3556,7 @@
         <w:pStyle w:val="Compact"/>
         <w:numPr>
           <w:ilvl w:val="0"/>
-          <w:numId w:val="1015"/>
+          <w:numId w:val="1004"/>
         </w:numPr>
       </w:pPr>
       <w:r>
@@ -3531,7 +3612,7 @@
         <w:pStyle w:val="Compact"/>
         <w:numPr>
           <w:ilvl w:val="0"/>
-          <w:numId w:val="1015"/>
+          <w:numId w:val="1004"/>
         </w:numPr>
       </w:pPr>
       <w:r>
@@ -3571,7 +3652,7 @@
         <w:pStyle w:val="Compact"/>
         <w:numPr>
           <w:ilvl w:val="0"/>
-          <w:numId w:val="1016"/>
+          <w:numId w:val="1005"/>
         </w:numPr>
       </w:pPr>
       <w:r>
@@ -3595,7 +3676,7 @@
         <w:pStyle w:val="Compact"/>
         <w:numPr>
           <w:ilvl w:val="0"/>
-          <w:numId w:val="1016"/>
+          <w:numId w:val="1005"/>
         </w:numPr>
       </w:pPr>
       <w:r>
@@ -3607,7 +3688,7 @@
         <w:pStyle w:val="Compact"/>
         <w:numPr>
           <w:ilvl w:val="0"/>
-          <w:numId w:val="1016"/>
+          <w:numId w:val="1005"/>
         </w:numPr>
       </w:pPr>
       <w:r>
@@ -3619,7 +3700,7 @@
         <w:pStyle w:val="Compact"/>
         <w:numPr>
           <w:ilvl w:val="0"/>
-          <w:numId w:val="1016"/>
+          <w:numId w:val="1005"/>
         </w:numPr>
       </w:pPr>
       <w:r>
@@ -3641,7 +3722,7 @@
         <w:pStyle w:val="Compact"/>
         <w:numPr>
           <w:ilvl w:val="0"/>
-          <w:numId w:val="1017"/>
+          <w:numId w:val="1006"/>
         </w:numPr>
       </w:pPr>
       <w:r>
@@ -3653,7 +3734,7 @@
         <w:pStyle w:val="Compact"/>
         <w:numPr>
           <w:ilvl w:val="0"/>
-          <w:numId w:val="1017"/>
+          <w:numId w:val="1006"/>
         </w:numPr>
       </w:pPr>
       <w:r>
@@ -3677,7 +3758,7 @@
         <w:pStyle w:val="Compact"/>
         <w:numPr>
           <w:ilvl w:val="0"/>
-          <w:numId w:val="1017"/>
+          <w:numId w:val="1006"/>
         </w:numPr>
       </w:pPr>
       <w:r>
@@ -3727,7 +3808,7 @@
         <w:pStyle w:val="Compact"/>
         <w:numPr>
           <w:ilvl w:val="0"/>
-          <w:numId w:val="1017"/>
+          <w:numId w:val="1006"/>
         </w:numPr>
       </w:pPr>
       <w:r>
@@ -3758,7 +3839,7 @@
       <w:pPr>
         <w:numPr>
           <w:ilvl w:val="0"/>
-          <w:numId w:val="1018"/>
+          <w:numId w:val="1007"/>
         </w:numPr>
       </w:pPr>
       <w:r>
@@ -3781,7 +3862,7 @@
       <w:pPr>
         <w:numPr>
           <w:ilvl w:val="0"/>
-          <w:numId w:val="1018"/>
+          <w:numId w:val="1007"/>
         </w:numPr>
       </w:pPr>
       <w:r>
@@ -3792,7 +3873,7 @@
       <w:pPr>
         <w:numPr>
           <w:ilvl w:val="0"/>
-          <w:numId w:val="1018"/>
+          <w:numId w:val="1007"/>
         </w:numPr>
       </w:pPr>
       <w:r>
@@ -3815,7 +3896,7 @@
       <w:pPr>
         <w:numPr>
           <w:ilvl w:val="0"/>
-          <w:numId w:val="1018"/>
+          <w:numId w:val="1007"/>
         </w:numPr>
       </w:pPr>
       <w:r>
@@ -3837,7 +3918,7 @@
         <w:pStyle w:val="Compact"/>
         <w:numPr>
           <w:ilvl w:val="0"/>
-          <w:numId w:val="1019"/>
+          <w:numId w:val="1008"/>
         </w:numPr>
       </w:pPr>
       <w:r>
@@ -3867,7 +3948,7 @@
         <w:pStyle w:val="Compact"/>
         <w:numPr>
           <w:ilvl w:val="0"/>
-          <w:numId w:val="1019"/>
+          <w:numId w:val="1008"/>
         </w:numPr>
       </w:pPr>
       <w:r>
@@ -3879,7 +3960,7 @@
         <w:pStyle w:val="Compact"/>
         <w:numPr>
           <w:ilvl w:val="0"/>
-          <w:numId w:val="1019"/>
+          <w:numId w:val="1008"/>
         </w:numPr>
       </w:pPr>
       <w:r>
@@ -3910,7 +3991,7 @@
         <w:pStyle w:val="Compact"/>
         <w:numPr>
           <w:ilvl w:val="0"/>
-          <w:numId w:val="1020"/>
+          <w:numId w:val="1009"/>
         </w:numPr>
       </w:pPr>
       <w:r>
@@ -3946,7 +4027,7 @@
         <w:pStyle w:val="Compact"/>
         <w:numPr>
           <w:ilvl w:val="0"/>
-          <w:numId w:val="1020"/>
+          <w:numId w:val="1009"/>
         </w:numPr>
       </w:pPr>
       <w:r>
@@ -3980,7 +4061,7 @@
         <w:pStyle w:val="Compact"/>
         <w:numPr>
           <w:ilvl w:val="0"/>
-          <w:numId w:val="1021"/>
+          <w:numId w:val="1010"/>
         </w:numPr>
       </w:pPr>
       <w:r>
@@ -3990,17 +4071,7 @@
         <w:t xml:space="preserve"> </w:t>
       </w:r>
       <w:r>
-        <w:t xml:space="preserve">(</w:t>
-      </w:r>
-      <w:r>
-        <w:rPr>
-          <w:b/>
-          <w:bCs/>
-        </w:rPr>
-        <w:t xml:space="preserve">kitagawa1964?</w:t>
-      </w:r>
-      <w:r>
-        <w:t xml:space="preserve">)</w:t>
+        <w:t xml:space="preserve">(Kitagawa 1964)</w:t>
       </w:r>
     </w:p>
     <w:bookmarkEnd w:id="66"/>
@@ -4018,7 +4089,7 @@
         <w:pStyle w:val="Compact"/>
         <w:numPr>
           <w:ilvl w:val="0"/>
-          <w:numId w:val="1022"/>
+          <w:numId w:val="1011"/>
         </w:numPr>
       </w:pPr>
       <w:r>
@@ -4030,7 +4101,7 @@
         <w:pStyle w:val="Compact"/>
         <w:numPr>
           <w:ilvl w:val="0"/>
-          <w:numId w:val="1022"/>
+          <w:numId w:val="1011"/>
         </w:numPr>
       </w:pPr>
       <w:r>
@@ -4039,7 +4110,7 @@
     </w:p>
     <w:bookmarkEnd w:id="67"/>
     <w:bookmarkEnd w:id="68"/>
-    <w:bookmarkStart w:id="69" w:name="thank-you"/>
+    <w:bookmarkStart w:id="133" w:name="thank-you"/>
     <w:p>
       <w:pPr>
         <w:pStyle w:val="Heading1"/>
@@ -4048,17 +4119,7 @@
         <w:t xml:space="preserve">Thank you!</w:t>
       </w:r>
     </w:p>
-    <w:bookmarkEnd w:id="69"/>
-    <w:bookmarkStart w:id="130" w:name="bonus-slides"/>
-    <w:p>
-      <w:pPr>
-        <w:pStyle w:val="Heading1"/>
-      </w:pPr>
-      <w:r>
-        <w:t xml:space="preserve">Bonus slides</w:t>
-      </w:r>
-    </w:p>
-    <w:bookmarkStart w:id="70" w:name="percentage-change-by-group"/>
+    <w:bookmarkStart w:id="69" w:name="percentage-change-by-group"/>
     <w:p>
       <w:pPr>
         <w:pStyle w:val="Heading2"/>
@@ -4947,8 +5008,8 @@
         </w:tc>
       </w:tr>
     </w:tbl>
-    <w:bookmarkEnd w:id="70"/>
-    <w:bookmarkStart w:id="129" w:name="references"/>
+    <w:bookmarkEnd w:id="69"/>
+    <w:bookmarkStart w:id="132" w:name="references"/>
     <w:p>
       <w:pPr>
         <w:pStyle w:val="Heading2"/>
@@ -4957,8 +5018,8 @@
         <w:t xml:space="preserve">References</w:t>
       </w:r>
     </w:p>
-    <w:bookmarkStart w:id="128" w:name="refs"/>
-    <w:bookmarkStart w:id="72" w:name="ref-aebi2010"/>
+    <w:bookmarkStart w:id="131" w:name="refs"/>
+    <w:bookmarkStart w:id="71" w:name="ref-aebi2010"/>
     <w:p>
       <w:pPr>
         <w:pStyle w:val="Bibliography"/>
@@ -4991,7 +5052,7 @@
       <w:r>
         <w:t xml:space="preserve"> </w:t>
       </w:r>
-      <w:hyperlink r:id="rId71">
+      <w:hyperlink r:id="rId70">
         <w:r>
           <w:rPr>
             <w:rStyle w:val="Hyperlink"/>
@@ -5003,8 +5064,8 @@
         <w:t xml:space="preserve">.</w:t>
       </w:r>
     </w:p>
-    <w:bookmarkEnd w:id="72"/>
-    <w:bookmarkStart w:id="74" w:name="ref-atak2020"/>
+    <w:bookmarkEnd w:id="71"/>
+    <w:bookmarkStart w:id="73" w:name="ref-atak2020"/>
     <w:p>
       <w:pPr>
         <w:pStyle w:val="Bibliography"/>
@@ -5040,7 +5101,7 @@
       <w:r>
         <w:t xml:space="preserve"> </w:t>
       </w:r>
-      <w:hyperlink r:id="rId73">
+      <w:hyperlink r:id="rId72">
         <w:r>
           <w:rPr>
             <w:rStyle w:val="Hyperlink"/>
@@ -5052,8 +5113,8 @@
         <w:t xml:space="preserve">.</w:t>
       </w:r>
     </w:p>
-    <w:bookmarkEnd w:id="74"/>
-    <w:bookmarkStart w:id="76" w:name="ref-ball2023"/>
+    <w:bookmarkEnd w:id="73"/>
+    <w:bookmarkStart w:id="75" w:name="ref-ball2023"/>
     <w:p>
       <w:pPr>
         <w:pStyle w:val="Bibliography"/>
@@ -5086,7 +5147,7 @@
       <w:r>
         <w:t xml:space="preserve"> </w:t>
       </w:r>
-      <w:hyperlink r:id="rId75">
+      <w:hyperlink r:id="rId74">
         <w:r>
           <w:rPr>
             <w:rStyle w:val="Hyperlink"/>
@@ -5098,8 +5159,8 @@
         <w:t xml:space="preserve">.</w:t>
       </w:r>
     </w:p>
-    <w:bookmarkEnd w:id="76"/>
-    <w:bookmarkStart w:id="78" w:name="ref-bannister2018"/>
+    <w:bookmarkEnd w:id="75"/>
+    <w:bookmarkStart w:id="77" w:name="ref-bannister2018"/>
     <w:p>
       <w:pPr>
         <w:pStyle w:val="Bibliography"/>
@@ -5132,7 +5193,7 @@
       <w:r>
         <w:t xml:space="preserve"> </w:t>
       </w:r>
-      <w:hyperlink r:id="rId77">
+      <w:hyperlink r:id="rId76">
         <w:r>
           <w:rPr>
             <w:rStyle w:val="Hyperlink"/>
@@ -5144,8 +5205,8 @@
         <w:t xml:space="preserve">.</w:t>
       </w:r>
     </w:p>
-    <w:bookmarkEnd w:id="78"/>
-    <w:bookmarkStart w:id="80" w:name="ref-browne2024"/>
+    <w:bookmarkEnd w:id="77"/>
+    <w:bookmarkStart w:id="79" w:name="ref-browne2024"/>
     <w:p>
       <w:pPr>
         <w:pStyle w:val="Bibliography"/>
@@ -5162,7 +5223,7 @@
       <w:r>
         <w:t xml:space="preserve"> </w:t>
       </w:r>
-      <w:hyperlink r:id="rId79">
+      <w:hyperlink r:id="rId78">
         <w:r>
           <w:rPr>
             <w:rStyle w:val="Hyperlink"/>
@@ -5174,24 +5235,24 @@
         <w:t xml:space="preserve">.</w:t>
       </w:r>
     </w:p>
+    <w:bookmarkEnd w:id="79"/>
+    <w:bookmarkStart w:id="80" w:name="ref-cunliffe2007"/>
+    <w:p>
+      <w:pPr>
+        <w:pStyle w:val="Bibliography"/>
+      </w:pPr>
+      <w:r>
+        <w:t xml:space="preserve">Cunliffe, Jack, and Adrian Shepherd. 2007.</w:t>
+      </w:r>
+      <w:r>
+        <w:t xml:space="preserve"> </w:t>
+      </w:r>
+      <w:r>
+        <w:t xml:space="preserve">“Re-Offending of Adults: Results from the 2004 Cohort.”</w:t>
+      </w:r>
+    </w:p>
     <w:bookmarkEnd w:id="80"/>
-    <w:bookmarkStart w:id="81" w:name="ref-cunliffe2007"/>
-    <w:p>
-      <w:pPr>
-        <w:pStyle w:val="Bibliography"/>
-      </w:pPr>
-      <w:r>
-        <w:t xml:space="preserve">Cunliffe, Jack, and Adrian Shepherd. 2007.</w:t>
-      </w:r>
-      <w:r>
-        <w:t xml:space="preserve"> </w:t>
-      </w:r>
-      <w:r>
-        <w:t xml:space="preserve">“Re-Offending of Adults: Results from the 2004 Cohort.”</w:t>
-      </w:r>
-    </w:p>
-    <w:bookmarkEnd w:id="81"/>
-    <w:bookmarkStart w:id="82" w:name="Xc94a81a12c3f1d8c65f5902bd8dcf84b1aeb9eb"/>
+    <w:bookmarkStart w:id="81" w:name="Xc94a81a12c3f1d8c65f5902bd8dcf84b1aeb9eb"/>
     <w:p>
       <w:pPr>
         <w:pStyle w:val="Bibliography"/>
@@ -5222,8 +5283,8 @@
         <w:t xml:space="preserve">.</w:t>
       </w:r>
     </w:p>
-    <w:bookmarkEnd w:id="82"/>
-    <w:bookmarkStart w:id="84" w:name="ref-vandijk2022"/>
+    <w:bookmarkEnd w:id="81"/>
+    <w:bookmarkStart w:id="83" w:name="ref-vandijk2022"/>
     <w:p>
       <w:pPr>
         <w:pStyle w:val="Bibliography"/>
@@ -5259,7 +5320,7 @@
       <w:r>
         <w:t xml:space="preserve"> </w:t>
       </w:r>
-      <w:hyperlink r:id="rId83">
+      <w:hyperlink r:id="rId82">
         <w:r>
           <w:rPr>
             <w:rStyle w:val="Hyperlink"/>
@@ -5271,60 +5332,60 @@
         <w:t xml:space="preserve">.</w:t>
       </w:r>
     </w:p>
+    <w:bookmarkEnd w:id="83"/>
+    <w:bookmarkStart w:id="84" w:name="ref-drake2010"/>
+    <w:p>
+      <w:pPr>
+        <w:pStyle w:val="Bibliography"/>
+      </w:pPr>
+      <w:r>
+        <w:t xml:space="preserve">Drake, E. K., S. Aos, and R. Barnoski. 2010.</w:t>
+      </w:r>
+      <w:r>
+        <w:t xml:space="preserve"> </w:t>
+      </w:r>
+      <w:r>
+        <w:t xml:space="preserve">“Washington’s</w:t>
+      </w:r>
+      <w:r>
+        <w:t xml:space="preserve"> </w:t>
+      </w:r>
+      <w:r>
+        <w:t xml:space="preserve">Offender Accountability Act</w:t>
+      </w:r>
+      <w:r>
+        <w:t xml:space="preserve">:</w:t>
+      </w:r>
+      <w:r>
+        <w:t xml:space="preserve"> </w:t>
+      </w:r>
+      <w:r>
+        <w:t xml:space="preserve">Final Report</w:t>
+      </w:r>
+      <w:r>
+        <w:t xml:space="preserve"> </w:t>
+      </w:r>
+      <w:r>
+        <w:t xml:space="preserve">on</w:t>
+      </w:r>
+      <w:r>
+        <w:t xml:space="preserve"> </w:t>
+      </w:r>
+      <w:r>
+        <w:t xml:space="preserve">Recidivism Outcomes</w:t>
+      </w:r>
+      <w:r>
+        <w:t xml:space="preserve">.”</w:t>
+      </w:r>
+      <w:r>
+        <w:t xml:space="preserve"> </w:t>
+      </w:r>
+      <w:r>
+        <w:t xml:space="preserve">Olympia: Washington State Institute for Public Policy.</w:t>
+      </w:r>
+    </w:p>
     <w:bookmarkEnd w:id="84"/>
-    <w:bookmarkStart w:id="85" w:name="ref-drake2010"/>
-    <w:p>
-      <w:pPr>
-        <w:pStyle w:val="Bibliography"/>
-      </w:pPr>
-      <w:r>
-        <w:t xml:space="preserve">Drake, E. K., S. Aos, and R. Barnoski. 2010.</w:t>
-      </w:r>
-      <w:r>
-        <w:t xml:space="preserve"> </w:t>
-      </w:r>
-      <w:r>
-        <w:t xml:space="preserve">“Washington’s</w:t>
-      </w:r>
-      <w:r>
-        <w:t xml:space="preserve"> </w:t>
-      </w:r>
-      <w:r>
-        <w:t xml:space="preserve">Offender Accountability Act</w:t>
-      </w:r>
-      <w:r>
-        <w:t xml:space="preserve">:</w:t>
-      </w:r>
-      <w:r>
-        <w:t xml:space="preserve"> </w:t>
-      </w:r>
-      <w:r>
-        <w:t xml:space="preserve">Final Report</w:t>
-      </w:r>
-      <w:r>
-        <w:t xml:space="preserve"> </w:t>
-      </w:r>
-      <w:r>
-        <w:t xml:space="preserve">on</w:t>
-      </w:r>
-      <w:r>
-        <w:t xml:space="preserve"> </w:t>
-      </w:r>
-      <w:r>
-        <w:t xml:space="preserve">Recidivism Outcomes</w:t>
-      </w:r>
-      <w:r>
-        <w:t xml:space="preserve">.”</w:t>
-      </w:r>
-      <w:r>
-        <w:t xml:space="preserve"> </w:t>
-      </w:r>
-      <w:r>
-        <w:t xml:space="preserve">Olympia: Washington State Institute for Public Policy.</w:t>
-      </w:r>
-    </w:p>
-    <w:bookmarkEnd w:id="85"/>
-    <w:bookmarkStart w:id="87" w:name="ref-dziwornu2021"/>
+    <w:bookmarkStart w:id="86" w:name="ref-dziwornu2021"/>
     <w:p>
       <w:pPr>
         <w:pStyle w:val="Bibliography"/>
@@ -5357,7 +5418,7 @@
       <w:r>
         <w:t xml:space="preserve"> </w:t>
       </w:r>
-      <w:hyperlink r:id="rId86">
+      <w:hyperlink r:id="rId85">
         <w:r>
           <w:rPr>
             <w:rStyle w:val="Hyperlink"/>
@@ -5369,8 +5430,8 @@
         <w:t xml:space="preserve">.</w:t>
       </w:r>
     </w:p>
-    <w:bookmarkEnd w:id="87"/>
-    <w:bookmarkStart w:id="89" w:name="ref-farrellDebutsLegaciesCrime2015"/>
+    <w:bookmarkEnd w:id="86"/>
+    <w:bookmarkStart w:id="88" w:name="ref-farrellDebutsLegaciesCrime2015"/>
     <w:p>
       <w:pPr>
         <w:pStyle w:val="Bibliography"/>
@@ -5403,7 +5464,7 @@
       <w:r>
         <w:t xml:space="preserve"> </w:t>
       </w:r>
-      <w:hyperlink r:id="rId88">
+      <w:hyperlink r:id="rId87">
         <w:r>
           <w:rPr>
             <w:rStyle w:val="Hyperlink"/>
@@ -5415,8 +5476,8 @@
         <w:t xml:space="preserve">.</w:t>
       </w:r>
     </w:p>
-    <w:bookmarkEnd w:id="89"/>
-    <w:bookmarkStart w:id="91" w:name="ref-farrell2014"/>
+    <w:bookmarkEnd w:id="88"/>
+    <w:bookmarkStart w:id="90" w:name="ref-farrell2014"/>
     <w:p>
       <w:pPr>
         <w:pStyle w:val="Bibliography"/>
@@ -5449,7 +5510,7 @@
       <w:r>
         <w:t xml:space="preserve"> </w:t>
       </w:r>
-      <w:hyperlink r:id="rId90">
+      <w:hyperlink r:id="rId89">
         <w:r>
           <w:rPr>
             <w:rStyle w:val="Hyperlink"/>
@@ -5461,8 +5522,8 @@
         <w:t xml:space="preserve">.</w:t>
       </w:r>
     </w:p>
-    <w:bookmarkEnd w:id="91"/>
-    <w:bookmarkStart w:id="93" w:name="ref-francis2005"/>
+    <w:bookmarkEnd w:id="90"/>
+    <w:bookmarkStart w:id="92" w:name="ref-francis2005"/>
     <w:p>
       <w:pPr>
         <w:pStyle w:val="Bibliography"/>
@@ -5479,7 +5540,7 @@
       <w:r>
         <w:t xml:space="preserve"> </w:t>
       </w:r>
-      <w:hyperlink r:id="rId92">
+      <w:hyperlink r:id="rId91">
         <w:r>
           <w:rPr>
             <w:rStyle w:val="Hyperlink"/>
@@ -5491,8 +5552,54 @@
         <w:t xml:space="preserve">.</w:t>
       </w:r>
     </w:p>
-    <w:bookmarkEnd w:id="93"/>
-    <w:bookmarkStart w:id="95" w:name="ref-good1987"/>
+    <w:bookmarkEnd w:id="92"/>
+    <w:bookmarkStart w:id="94" w:name="ref-gelman2016"/>
+    <w:p>
+      <w:pPr>
+        <w:pStyle w:val="Bibliography"/>
+      </w:pPr>
+      <w:r>
+        <w:t xml:space="preserve">Gelman, Andrew, and Jonathan Auerbach. 2016.</w:t>
+      </w:r>
+      <w:r>
+        <w:t xml:space="preserve"> </w:t>
+      </w:r>
+      <w:r>
+        <w:t xml:space="preserve">“Age-Aggregation Bias in Mortality Trends.”</w:t>
+      </w:r>
+      <w:r>
+        <w:t xml:space="preserve"> </w:t>
+      </w:r>
+      <w:r>
+        <w:rPr>
+          <w:i/>
+          <w:iCs/>
+        </w:rPr>
+        <w:t xml:space="preserve">Proceedings of the National Academy of Sciences</w:t>
+      </w:r>
+      <w:r>
+        <w:t xml:space="preserve"> </w:t>
+      </w:r>
+      <w:r>
+        <w:t xml:space="preserve">113 (7): E816–17.</w:t>
+      </w:r>
+      <w:r>
+        <w:t xml:space="preserve"> </w:t>
+      </w:r>
+      <w:hyperlink r:id="rId93">
+        <w:r>
+          <w:rPr>
+            <w:rStyle w:val="Hyperlink"/>
+          </w:rPr>
+          <w:t xml:space="preserve">https://doi.org/10.1073/pnas.1523465113</w:t>
+        </w:r>
+      </w:hyperlink>
+      <w:r>
+        <w:t xml:space="preserve">.</w:t>
+      </w:r>
+    </w:p>
+    <w:bookmarkEnd w:id="94"/>
+    <w:bookmarkStart w:id="96" w:name="ref-good1987"/>
     <w:p>
       <w:pPr>
         <w:pStyle w:val="Bibliography"/>
@@ -5558,7 +5665,7 @@
       <w:r>
         <w:t xml:space="preserve"> </w:t>
       </w:r>
-      <w:hyperlink r:id="rId94">
+      <w:hyperlink r:id="rId95">
         <w:r>
           <w:rPr>
             <w:rStyle w:val="Hyperlink"/>
@@ -5570,8 +5677,8 @@
         <w:t xml:space="preserve">.</w:t>
       </w:r>
     </w:p>
-    <w:bookmarkEnd w:id="95"/>
-    <w:bookmarkStart w:id="97" w:name="ref-gormley2022"/>
+    <w:bookmarkEnd w:id="96"/>
+    <w:bookmarkStart w:id="98" w:name="ref-gormley2022"/>
     <w:p>
       <w:pPr>
         <w:pStyle w:val="Bibliography"/>
@@ -5588,7 +5695,7 @@
       <w:r>
         <w:t xml:space="preserve"> </w:t>
       </w:r>
-      <w:hyperlink r:id="rId96">
+      <w:hyperlink r:id="rId97">
         <w:r>
           <w:rPr>
             <w:rStyle w:val="Hyperlink"/>
@@ -5600,8 +5707,8 @@
         <w:t xml:space="preserve">.</w:t>
       </w:r>
     </w:p>
-    <w:bookmarkEnd w:id="97"/>
-    <w:bookmarkStart w:id="99" w:name="ref-kang2022"/>
+    <w:bookmarkEnd w:id="98"/>
+    <w:bookmarkStart w:id="100" w:name="ref-kang2022"/>
     <w:p>
       <w:pPr>
         <w:pStyle w:val="Bibliography"/>
@@ -5634,7 +5741,7 @@
       <w:r>
         <w:t xml:space="preserve"> </w:t>
       </w:r>
-      <w:hyperlink r:id="rId98">
+      <w:hyperlink r:id="rId99">
         <w:r>
           <w:rPr>
             <w:rStyle w:val="Hyperlink"/>
@@ -5646,8 +5753,8 @@
         <w:t xml:space="preserve">.</w:t>
       </w:r>
     </w:p>
-    <w:bookmarkEnd w:id="99"/>
-    <w:bookmarkStart w:id="101" w:name="ref-king2025"/>
+    <w:bookmarkEnd w:id="100"/>
+    <w:bookmarkStart w:id="102" w:name="ref-king2025"/>
     <w:p>
       <w:pPr>
         <w:pStyle w:val="Bibliography"/>
@@ -5664,7 +5771,7 @@
       <w:r>
         <w:t xml:space="preserve"> </w:t>
       </w:r>
-      <w:hyperlink r:id="rId100">
+      <w:hyperlink r:id="rId101">
         <w:r>
           <w:rPr>
             <w:rStyle w:val="Hyperlink"/>
@@ -5676,8 +5783,8 @@
         <w:t xml:space="preserve">.</w:t>
       </w:r>
     </w:p>
-    <w:bookmarkEnd w:id="101"/>
-    <w:bookmarkStart w:id="102" w:name="ref-kirkwood2008"/>
+    <w:bookmarkEnd w:id="102"/>
+    <w:bookmarkStart w:id="103" w:name="ref-kirkwood2008"/>
     <w:p>
       <w:pPr>
         <w:pStyle w:val="Bibliography"/>
@@ -5731,8 +5838,54 @@
         <w:t xml:space="preserve">CJScotland.</w:t>
       </w:r>
     </w:p>
-    <w:bookmarkEnd w:id="102"/>
-    <w:bookmarkStart w:id="103" w:name="ref-klingeleMeasuringChange2019"/>
+    <w:bookmarkEnd w:id="103"/>
+    <w:bookmarkStart w:id="105" w:name="ref-kitagawa1964"/>
+    <w:p>
+      <w:pPr>
+        <w:pStyle w:val="Bibliography"/>
+      </w:pPr>
+      <w:r>
+        <w:t xml:space="preserve">Kitagawa, Evelyn M. 1964.</w:t>
+      </w:r>
+      <w:r>
+        <w:t xml:space="preserve"> </w:t>
+      </w:r>
+      <w:r>
+        <w:t xml:space="preserve">“Standardized Comparisons in Population Research.”</w:t>
+      </w:r>
+      <w:r>
+        <w:t xml:space="preserve"> </w:t>
+      </w:r>
+      <w:r>
+        <w:rPr>
+          <w:i/>
+          <w:iCs/>
+        </w:rPr>
+        <w:t xml:space="preserve">Demography</w:t>
+      </w:r>
+      <w:r>
+        <w:t xml:space="preserve"> </w:t>
+      </w:r>
+      <w:r>
+        <w:t xml:space="preserve">1 (1): 296.</w:t>
+      </w:r>
+      <w:r>
+        <w:t xml:space="preserve"> </w:t>
+      </w:r>
+      <w:hyperlink r:id="rId104">
+        <w:r>
+          <w:rPr>
+            <w:rStyle w:val="Hyperlink"/>
+          </w:rPr>
+          <w:t xml:space="preserve">https://doi.org/10.2307/2060055</w:t>
+        </w:r>
+      </w:hyperlink>
+      <w:r>
+        <w:t xml:space="preserve">.</w:t>
+      </w:r>
+    </w:p>
+    <w:bookmarkEnd w:id="105"/>
+    <w:bookmarkStart w:id="106" w:name="ref-klingeleMeasuringChange2019"/>
     <w:p>
       <w:pPr>
         <w:pStyle w:val="Bibliography"/>
@@ -5763,8 +5916,8 @@
         <w:t xml:space="preserve">109 (4): 769–817.</w:t>
       </w:r>
     </w:p>
-    <w:bookmarkEnd w:id="103"/>
-    <w:bookmarkStart w:id="104" w:name="ref-kotzé2019"/>
+    <w:bookmarkEnd w:id="106"/>
+    <w:bookmarkStart w:id="107" w:name="ref-kotzé2019"/>
     <w:p>
       <w:pPr>
         <w:pStyle w:val="Bibliography"/>
@@ -5821,8 +5974,8 @@
         <w:t xml:space="preserve">. Routledge.</w:t>
       </w:r>
     </w:p>
-    <w:bookmarkEnd w:id="104"/>
-    <w:bookmarkStart w:id="106" w:name="X8f5e3ce11ffa99f9d2f6f99b49e4072e6d1baf6"/>
+    <w:bookmarkEnd w:id="107"/>
+    <w:bookmarkStart w:id="109" w:name="X8f5e3ce11ffa99f9d2f6f99b49e4072e6d1baf6"/>
     <w:p>
       <w:pPr>
         <w:pStyle w:val="Bibliography"/>
@@ -5867,7 +6020,7 @@
       <w:r>
         <w:t xml:space="preserve"> </w:t>
       </w:r>
-      <w:hyperlink r:id="rId105">
+      <w:hyperlink r:id="rId108">
         <w:r>
           <w:rPr>
             <w:rStyle w:val="Hyperlink"/>
@@ -5879,8 +6032,8 @@
         <w:t xml:space="preserve">.</w:t>
       </w:r>
     </w:p>
-    <w:bookmarkEnd w:id="106"/>
-    <w:bookmarkStart w:id="108" w:name="ref-matthews2023"/>
+    <w:bookmarkEnd w:id="109"/>
+    <w:bookmarkStart w:id="111" w:name="ref-matthews2023"/>
     <w:p>
       <w:pPr>
         <w:pStyle w:val="Bibliography"/>
@@ -5903,7 +6056,7 @@
       <w:r>
         <w:t xml:space="preserve"> </w:t>
       </w:r>
-      <w:hyperlink r:id="rId107">
+      <w:hyperlink r:id="rId110">
         <w:r>
           <w:rPr>
             <w:rStyle w:val="Hyperlink"/>
@@ -5915,8 +6068,8 @@
         <w:t xml:space="preserve">.</w:t>
       </w:r>
     </w:p>
-    <w:bookmarkEnd w:id="108"/>
-    <w:bookmarkStart w:id="110" w:name="ref-matthews"/>
+    <w:bookmarkEnd w:id="111"/>
+    <w:bookmarkStart w:id="113" w:name="ref-matthews"/>
     <w:p>
       <w:pPr>
         <w:pStyle w:val="Bibliography"/>
@@ -5933,7 +6086,7 @@
       <w:r>
         <w:t xml:space="preserve"> </w:t>
       </w:r>
-      <w:hyperlink r:id="rId109">
+      <w:hyperlink r:id="rId112">
         <w:r>
           <w:rPr>
             <w:rStyle w:val="Hyperlink"/>
@@ -5945,8 +6098,8 @@
         <w:t xml:space="preserve">.</w:t>
       </w:r>
     </w:p>
-    <w:bookmarkEnd w:id="110"/>
-    <w:bookmarkStart w:id="112" w:name="ref-matthews2018"/>
+    <w:bookmarkEnd w:id="113"/>
+    <w:bookmarkStart w:id="115" w:name="ref-matthews2018"/>
     <w:p>
       <w:pPr>
         <w:pStyle w:val="Bibliography"/>
@@ -6003,7 +6156,7 @@
       <w:r>
         <w:t xml:space="preserve"> </w:t>
       </w:r>
-      <w:hyperlink r:id="rId111">
+      <w:hyperlink r:id="rId114">
         <w:r>
           <w:rPr>
             <w:rStyle w:val="Hyperlink"/>
@@ -6015,8 +6168,8 @@
         <w:t xml:space="preserve">.</w:t>
       </w:r>
     </w:p>
-    <w:bookmarkEnd w:id="112"/>
-    <w:bookmarkStart w:id="113" w:name="X13abb86902a1381fa6217fb301b621e66dfbdd5"/>
+    <w:bookmarkEnd w:id="115"/>
+    <w:bookmarkStart w:id="116" w:name="X13abb86902a1381fa6217fb301b621e66dfbdd5"/>
     <w:p>
       <w:pPr>
         <w:pStyle w:val="Bibliography"/>
@@ -6079,7 +6232,7 @@
       <w:r>
         <w:t xml:space="preserve"> </w:t>
       </w:r>
-      <w:hyperlink r:id="rId111">
+      <w:hyperlink r:id="rId114">
         <w:r>
           <w:rPr>
             <w:rStyle w:val="Hyperlink"/>
@@ -6091,8 +6244,8 @@
         <w:t xml:space="preserve">.</w:t>
       </w:r>
     </w:p>
-    <w:bookmarkEnd w:id="113"/>
-    <w:bookmarkStart w:id="115" w:name="ref-pearl2014"/>
+    <w:bookmarkEnd w:id="116"/>
+    <w:bookmarkStart w:id="118" w:name="ref-pearl2014"/>
     <w:p>
       <w:pPr>
         <w:pStyle w:val="Bibliography"/>
@@ -6143,7 +6296,7 @@
       <w:r>
         <w:t xml:space="preserve"> </w:t>
       </w:r>
-      <w:hyperlink r:id="rId114">
+      <w:hyperlink r:id="rId117">
         <w:r>
           <w:rPr>
             <w:rStyle w:val="Hyperlink"/>
@@ -6155,8 +6308,8 @@
         <w:t xml:space="preserve">.</w:t>
       </w:r>
     </w:p>
-    <w:bookmarkEnd w:id="115"/>
-    <w:bookmarkStart w:id="116" w:name="ref-porter1996"/>
+    <w:bookmarkEnd w:id="118"/>
+    <w:bookmarkStart w:id="119" w:name="ref-porter1996"/>
     <w:p>
       <w:pPr>
         <w:pStyle w:val="Bibliography"/>
@@ -6178,8 +6331,8 @@
         <w:t xml:space="preserve">.</w:t>
       </w:r>
     </w:p>
-    <w:bookmarkEnd w:id="116"/>
-    <w:bookmarkStart w:id="117" w:name="X085bb915fe2fd28ba7379e39e5e3947490b705e"/>
+    <w:bookmarkEnd w:id="119"/>
+    <w:bookmarkStart w:id="120" w:name="X085bb915fe2fd28ba7379e39e5e3947490b705e"/>
     <w:p>
       <w:pPr>
         <w:pStyle w:val="Bibliography"/>
@@ -6230,8 +6383,8 @@
         <w:t xml:space="preserve">Scottish Government.</w:t>
       </w:r>
     </w:p>
-    <w:bookmarkEnd w:id="117"/>
-    <w:bookmarkStart w:id="119" w:name="ref-simpson1951"/>
+    <w:bookmarkEnd w:id="120"/>
+    <w:bookmarkStart w:id="122" w:name="ref-simpson1951"/>
     <w:p>
       <w:pPr>
         <w:pStyle w:val="Bibliography"/>
@@ -6297,7 +6450,7 @@
       <w:r>
         <w:t xml:space="preserve"> </w:t>
       </w:r>
-      <w:hyperlink r:id="rId118">
+      <w:hyperlink r:id="rId121">
         <w:r>
           <w:rPr>
             <w:rStyle w:val="Hyperlink"/>
@@ -6309,8 +6462,8 @@
         <w:t xml:space="preserve">.</w:t>
       </w:r>
     </w:p>
-    <w:bookmarkEnd w:id="119"/>
-    <w:bookmarkStart w:id="121" w:name="ref-steffensmeier2025"/>
+    <w:bookmarkEnd w:id="122"/>
+    <w:bookmarkStart w:id="124" w:name="ref-steffensmeier2025"/>
     <w:p>
       <w:pPr>
         <w:pStyle w:val="Bibliography"/>
@@ -6346,7 +6499,7 @@
       <w:r>
         <w:t xml:space="preserve"> </w:t>
       </w:r>
-      <w:hyperlink r:id="rId120">
+      <w:hyperlink r:id="rId123">
         <w:r>
           <w:rPr>
             <w:rStyle w:val="Hyperlink"/>
@@ -6358,8 +6511,8 @@
         <w:t xml:space="preserve">.</w:t>
       </w:r>
     </w:p>
-    <w:bookmarkEnd w:id="121"/>
-    <w:bookmarkStart w:id="123" w:name="ref-tonry2014"/>
+    <w:bookmarkEnd w:id="124"/>
+    <w:bookmarkStart w:id="126" w:name="ref-tonry2014"/>
     <w:p>
       <w:pPr>
         <w:pStyle w:val="Bibliography"/>
@@ -6392,7 +6545,7 @@
       <w:r>
         <w:t xml:space="preserve"> </w:t>
       </w:r>
-      <w:hyperlink r:id="rId122">
+      <w:hyperlink r:id="rId125">
         <w:r>
           <w:rPr>
             <w:rStyle w:val="Hyperlink"/>
@@ -6404,8 +6557,8 @@
         <w:t xml:space="preserve">.</w:t>
       </w:r>
     </w:p>
-    <w:bookmarkEnd w:id="123"/>
-    <w:bookmarkStart w:id="125" w:name="ref-tuttleEndAgeCrimeCurve2024"/>
+    <w:bookmarkEnd w:id="126"/>
+    <w:bookmarkStart w:id="128" w:name="ref-tuttleEndAgeCrimeCurve2024"/>
     <w:p>
       <w:pPr>
         <w:pStyle w:val="Bibliography"/>
@@ -6492,7 +6645,7 @@
       <w:r>
         <w:t xml:space="preserve"> </w:t>
       </w:r>
-      <w:hyperlink r:id="rId124">
+      <w:hyperlink r:id="rId127">
         <w:r>
           <w:rPr>
             <w:rStyle w:val="Hyperlink"/>
@@ -6504,8 +6657,8 @@
         <w:t xml:space="preserve">.</w:t>
       </w:r>
     </w:p>
-    <w:bookmarkEnd w:id="125"/>
-    <w:bookmarkStart w:id="127" w:name="X7bea895550ffef16e1e74c26a4c86f792a5c69c"/>
+    <w:bookmarkEnd w:id="128"/>
+    <w:bookmarkStart w:id="130" w:name="X7bea895550ffef16e1e74c26a4c86f792a5c69c"/>
     <w:p>
       <w:pPr>
         <w:pStyle w:val="Bibliography"/>
@@ -6538,7 +6691,7 @@
       <w:r>
         <w:t xml:space="preserve"> </w:t>
       </w:r>
-      <w:hyperlink r:id="rId126">
+      <w:hyperlink r:id="rId129">
         <w:r>
           <w:rPr>
             <w:rStyle w:val="Hyperlink"/>
@@ -6550,10 +6703,10 @@
         <w:t xml:space="preserve">.</w:t>
       </w:r>
     </w:p>
-    <w:bookmarkEnd w:id="127"/>
-    <w:bookmarkEnd w:id="128"/>
-    <w:bookmarkEnd w:id="129"/>
     <w:bookmarkEnd w:id="130"/>
+    <w:bookmarkEnd w:id="131"/>
+    <w:bookmarkEnd w:id="132"/>
+    <w:bookmarkEnd w:id="133"/>
     <w:sectPr>
       <w:footnotePr>
         <w:numRestart w:val="eachSect"/>
@@ -6599,6 +6752,44 @@
       </w:r>
       <w:r>
         <w:t xml:space="preserve">The only area of justice system activity which does not show this decline is imprisonment, where the average daily prison population increased steadily through the 2000s before peaking in the early 2010s and subsequently fluctuated close to this peak.</w:t>
+      </w:r>
+    </w:p>
+  </w:footnote>
+  <w:footnote w:id="35">
+    <w:p>
+      <w:pPr>
+        <w:pStyle w:val="FootnoteText"/>
+      </w:pPr>
+      <w:r>
+        <w:rPr>
+          <w:rStyle w:val="FootnoteReference"/>
+        </w:rPr>
+        <w:footnoteRef/>
+      </w:r>
+      <w:r>
+        <w:t xml:space="preserve"> </w:t>
+      </w:r>
+      <w:r>
+        <w:t xml:space="preserve">Assuming that any reconviction measure is an equally good (or equally bad) measure across the demographic groups of interest. // Josiah is this right??</w:t>
+      </w:r>
+    </w:p>
+  </w:footnote>
+  <w:footnote w:id="56">
+    <w:p>
+      <w:pPr>
+        <w:pStyle w:val="FootnoteText"/>
+      </w:pPr>
+      <w:r>
+        <w:rPr>
+          <w:rStyle w:val="FootnoteReference"/>
+        </w:rPr>
+        <w:footnoteRef/>
+      </w:r>
+      <w:r>
+        <w:t xml:space="preserve"> </w:t>
+      </w:r>
+      <w:r>
+        <w:t xml:space="preserve">These are, rather confusingly, created by negation in the standardization - the results showing the reconviction rate if only age structure had changed is strictly speaking a prevalnence-and-sex-structure standardized reconviction rate.</w:t>
       </w:r>
     </w:p>
   </w:footnote>
@@ -6820,39 +7011,6 @@
     <w:abstractNumId w:val="991"/>
   </w:num>
   <w:num w:numId="1011">
-    <w:abstractNumId w:val="991"/>
-  </w:num>
-  <w:num w:numId="1012">
-    <w:abstractNumId w:val="991"/>
-  </w:num>
-  <w:num w:numId="1013">
-    <w:abstractNumId w:val="991"/>
-  </w:num>
-  <w:num w:numId="1014">
-    <w:abstractNumId w:val="991"/>
-  </w:num>
-  <w:num w:numId="1015">
-    <w:abstractNumId w:val="991"/>
-  </w:num>
-  <w:num w:numId="1016">
-    <w:abstractNumId w:val="991"/>
-  </w:num>
-  <w:num w:numId="1017">
-    <w:abstractNumId w:val="991"/>
-  </w:num>
-  <w:num w:numId="1018">
-    <w:abstractNumId w:val="991"/>
-  </w:num>
-  <w:num w:numId="1019">
-    <w:abstractNumId w:val="991"/>
-  </w:num>
-  <w:num w:numId="1020">
-    <w:abstractNumId w:val="991"/>
-  </w:num>
-  <w:num w:numId="1021">
-    <w:abstractNumId w:val="991"/>
-  </w:num>
-  <w:num w:numId="1022">
     <w:abstractNumId w:val="991"/>
   </w:num>
 </w:numbering>

</xml_diff>